<commit_message>
Pequeños cambios en las imagenes
</commit_message>
<xml_diff>
--- a/TESINA01_R_.docx
+++ b/TESINA01_R_.docx
@@ -9,6 +9,7 @@
           <w:tab w:val="clear" w:pos="8838"/>
           <w:tab w:val="right" w:pos="9639"/>
         </w:tabs>
+        <w:ind w:left="4419" w:hanging="4419"/>
         <w:jc w:val="center"/>
         <w:rPr>
           <w:sz w:val="24"/>
@@ -38,8 +39,8 @@
           <w:sz w:val="56"/>
         </w:rPr>
       </w:pPr>
-      <w:bookmarkStart w:id="0" w:name="_Toc530582175"/>
-      <w:bookmarkStart w:id="1" w:name="_Toc529127730"/>
+      <w:bookmarkStart w:id="0" w:name="_Toc529127730"/>
+      <w:bookmarkStart w:id="1" w:name="_Toc530599074"/>
       <w:r>
         <w:rPr>
           <w:b/>
@@ -48,7 +49,7 @@
         </w:rPr>
         <w:t>PORTADA</w:t>
       </w:r>
-      <w:bookmarkEnd w:id="0"/>
+      <w:bookmarkEnd w:id="1"/>
     </w:p>
     <w:p>
       <w:pPr>
@@ -176,7 +177,7 @@
           <v:shape id="_x0000_i1025" type="#_x0000_t75" style="width:149.45pt;height:135.85pt" o:ole="">
             <v:imagedata r:id="rId9" o:title=""/>
           </v:shape>
-          <o:OLEObject Type="Embed" ProgID="Word.Picture.8" ShapeID="_x0000_i1025" DrawAspect="Content" ObjectID="_1604339839" r:id="rId10"/>
+          <o:OLEObject Type="Embed" ProgID="Word.Picture.8" ShapeID="_x0000_i1025" DrawAspect="Content" ObjectID="_1604340901" r:id="rId10"/>
         </w:object>
       </w:r>
     </w:p>
@@ -324,13 +325,10 @@
           <w:sz w:val="28"/>
           <w:szCs w:val="28"/>
         </w:rPr>
-        <w:t>ADMINISTRACIÓN PUBLICA</w:t>
-      </w:r>
-    </w:p>
-    <w:p>
-      <w:pPr>
-        <w:spacing w:after="40" w:line="240" w:lineRule="auto"/>
-        <w:jc w:val="center"/>
+        <w:t xml:space="preserve">ADMINISTRACIÓN </w:t>
+      </w:r>
+      <w:proofErr w:type="gramStart"/>
+      <w:r>
         <w:rPr>
           <w:rFonts w:cs="Arial"/>
           <w:b/>
@@ -338,8 +336,14 @@
           <w:sz w:val="28"/>
           <w:szCs w:val="28"/>
         </w:rPr>
-      </w:pPr>
-      <w:r>
+        <w:t>PUBLICA</w:t>
+      </w:r>
+      <w:proofErr w:type="gramEnd"/>
+    </w:p>
+    <w:p>
+      <w:pPr>
+        <w:spacing w:after="40" w:line="240" w:lineRule="auto"/>
+        <w:jc w:val="center"/>
         <w:rPr>
           <w:rFonts w:cs="Arial"/>
           <w:b/>
@@ -347,13 +351,8 @@
           <w:sz w:val="28"/>
           <w:szCs w:val="28"/>
         </w:rPr>
-        <w:t>PRESENTA:</w:t>
-      </w:r>
-    </w:p>
-    <w:p>
-      <w:pPr>
-        <w:spacing w:after="40" w:line="240" w:lineRule="auto"/>
-        <w:jc w:val="center"/>
+      </w:pPr>
+      <w:r>
         <w:rPr>
           <w:rFonts w:cs="Arial"/>
           <w:b/>
@@ -361,8 +360,13 @@
           <w:sz w:val="28"/>
           <w:szCs w:val="28"/>
         </w:rPr>
-      </w:pPr>
-      <w:r>
+        <w:t>PRESENTA:</w:t>
+      </w:r>
+    </w:p>
+    <w:p>
+      <w:pPr>
+        <w:spacing w:after="40" w:line="240" w:lineRule="auto"/>
+        <w:jc w:val="center"/>
         <w:rPr>
           <w:rFonts w:cs="Arial"/>
           <w:b/>
@@ -370,8 +374,7 @@
           <w:sz w:val="28"/>
           <w:szCs w:val="28"/>
         </w:rPr>
-        <w:t xml:space="preserve">OLIVER RAÚL </w:t>
-      </w:r>
+      </w:pPr>
       <w:r>
         <w:rPr>
           <w:rFonts w:cs="Arial"/>
@@ -380,7 +383,7 @@
           <w:sz w:val="28"/>
           <w:szCs w:val="28"/>
         </w:rPr>
-        <w:t>VELÁZQUEZ</w:t>
+        <w:t xml:space="preserve">OLIVER RAÚL </w:t>
       </w:r>
       <w:r>
         <w:rPr>
@@ -390,20 +393,8 @@
           <w:sz w:val="28"/>
           <w:szCs w:val="28"/>
         </w:rPr>
-        <w:t xml:space="preserve"> TORRES</w:t>
-      </w:r>
-    </w:p>
-    <w:p>
-      <w:pPr>
-        <w:spacing w:after="40" w:line="240" w:lineRule="auto"/>
-        <w:jc w:val="center"/>
-        <w:rPr>
-          <w:rFonts w:cs="Arial"/>
-          <w:b/>
-          <w:sz w:val="28"/>
-          <w:szCs w:val="28"/>
-        </w:rPr>
-      </w:pPr>
+        <w:t>VELÁZQUEZ</w:t>
+      </w:r>
       <w:r>
         <w:rPr>
           <w:rFonts w:cs="Arial"/>
@@ -412,8 +403,20 @@
           <w:sz w:val="28"/>
           <w:szCs w:val="28"/>
         </w:rPr>
-        <w:t xml:space="preserve">ASESORA DE TESINA: DRA. </w:t>
-      </w:r>
+        <w:t xml:space="preserve"> TORRES</w:t>
+      </w:r>
+    </w:p>
+    <w:p>
+      <w:pPr>
+        <w:spacing w:after="40" w:line="240" w:lineRule="auto"/>
+        <w:jc w:val="center"/>
+        <w:rPr>
+          <w:rFonts w:cs="Arial"/>
+          <w:b/>
+          <w:sz w:val="28"/>
+          <w:szCs w:val="28"/>
+        </w:rPr>
+      </w:pPr>
       <w:r>
         <w:rPr>
           <w:rFonts w:cs="Arial"/>
@@ -422,6 +425,16 @@
           <w:sz w:val="28"/>
           <w:szCs w:val="28"/>
         </w:rPr>
+        <w:t xml:space="preserve">ASESORA DE TESINA: DRA. </w:t>
+      </w:r>
+      <w:r>
+        <w:rPr>
+          <w:rFonts w:cs="Arial"/>
+          <w:b/>
+          <w:i/>
+          <w:sz w:val="28"/>
+          <w:szCs w:val="28"/>
+        </w:rPr>
         <w:t>AMELIA REBECA DE LOS SANTOS QUINTANILLA</w:t>
       </w:r>
     </w:p>
@@ -453,7 +466,6 @@
         <w:tab/>
         <w:t>NOVIEMBRE 2018.</w:t>
       </w:r>
-      <w:bookmarkStart w:id="2" w:name="_Toc530582176"/>
     </w:p>
     <w:p>
       <w:pPr>
@@ -485,6 +497,7 @@
           <w:b/>
         </w:rPr>
       </w:pPr>
+      <w:bookmarkStart w:id="2" w:name="_Toc530599075"/>
       <w:r>
         <w:rPr>
           <w:rStyle w:val="Ttulo1Car"/>
@@ -513,6 +526,8 @@
         </w:rPr>
       </w:sdtEndPr>
       <w:sdtContent>
+        <w:bookmarkStart w:id="3" w:name="_GoBack" w:displacedByCustomXml="prev"/>
+        <w:bookmarkEnd w:id="3" w:displacedByCustomXml="prev"/>
         <w:p>
           <w:pPr>
             <w:spacing w:line="240" w:lineRule="auto"/>
@@ -558,7 +573,7 @@
             </w:rPr>
             <w:fldChar w:fldCharType="separate"/>
           </w:r>
-          <w:hyperlink w:anchor="_Toc530582175" w:history="1">
+          <w:hyperlink w:anchor="_Toc530599074" w:history="1">
             <w:r>
               <w:rPr>
                 <w:rStyle w:val="Hipervnculo"/>
@@ -586,7 +601,7 @@
                 <w:noProof/>
                 <w:webHidden/>
               </w:rPr>
-              <w:instrText xml:space="preserve"> PAGEREF _Toc530582175 \h </w:instrText>
+              <w:instrText xml:space="preserve"> PAGEREF _Toc530599074 \h </w:instrText>
             </w:r>
             <w:r>
               <w:rPr>
@@ -630,7 +645,7 @@
               <w:lang w:eastAsia="es-MX"/>
             </w:rPr>
           </w:pPr>
-          <w:hyperlink w:anchor="_Toc530582176" w:history="1">
+          <w:hyperlink w:anchor="_Toc530599075" w:history="1">
             <w:r>
               <w:rPr>
                 <w:rStyle w:val="Hipervnculo"/>
@@ -658,7 +673,7 @@
                 <w:noProof/>
                 <w:webHidden/>
               </w:rPr>
-              <w:instrText xml:space="preserve"> PAGEREF _Toc530582176 \h </w:instrText>
+              <w:instrText xml:space="preserve"> PAGEREF _Toc530599075 \h </w:instrText>
             </w:r>
             <w:r>
               <w:rPr>
@@ -678,7 +693,7 @@
                 <w:noProof/>
                 <w:webHidden/>
               </w:rPr>
-              <w:t>1</w:t>
+              <w:t>2</w:t>
             </w:r>
             <w:r>
               <w:rPr>
@@ -702,7 +717,7 @@
               <w:lang w:eastAsia="es-MX"/>
             </w:rPr>
           </w:pPr>
-          <w:hyperlink w:anchor="_Toc530582177" w:history="1">
+          <w:hyperlink w:anchor="_Toc530599076" w:history="1">
             <w:r>
               <w:rPr>
                 <w:rStyle w:val="Hipervnculo"/>
@@ -730,7 +745,7 @@
                 <w:noProof/>
                 <w:webHidden/>
               </w:rPr>
-              <w:instrText xml:space="preserve"> PAGEREF _Toc530582177 \h </w:instrText>
+              <w:instrText xml:space="preserve"> PAGEREF _Toc530599076 \h </w:instrText>
             </w:r>
             <w:r>
               <w:rPr>
@@ -774,7 +789,7 @@
               <w:lang w:eastAsia="es-MX"/>
             </w:rPr>
           </w:pPr>
-          <w:hyperlink w:anchor="_Toc530582178" w:history="1">
+          <w:hyperlink w:anchor="_Toc530599077" w:history="1">
             <w:r>
               <w:rPr>
                 <w:rStyle w:val="Hipervnculo"/>
@@ -802,7 +817,7 @@
                 <w:noProof/>
                 <w:webHidden/>
               </w:rPr>
-              <w:instrText xml:space="preserve"> PAGEREF _Toc530582178 \h </w:instrText>
+              <w:instrText xml:space="preserve"> PAGEREF _Toc530599077 \h </w:instrText>
             </w:r>
             <w:r>
               <w:rPr>
@@ -846,7 +861,7 @@
               <w:lang w:eastAsia="es-MX"/>
             </w:rPr>
           </w:pPr>
-          <w:hyperlink w:anchor="_Toc530582179" w:history="1">
+          <w:hyperlink w:anchor="_Toc530599078" w:history="1">
             <w:r>
               <w:rPr>
                 <w:rStyle w:val="Hipervnculo"/>
@@ -874,7 +889,7 @@
                 <w:noProof/>
                 <w:webHidden/>
               </w:rPr>
-              <w:instrText xml:space="preserve"> PAGEREF _Toc530582179 \h </w:instrText>
+              <w:instrText xml:space="preserve"> PAGEREF _Toc530599078 \h </w:instrText>
             </w:r>
             <w:r>
               <w:rPr>
@@ -918,7 +933,7 @@
               <w:lang w:eastAsia="es-MX"/>
             </w:rPr>
           </w:pPr>
-          <w:hyperlink w:anchor="_Toc530582180" w:history="1">
+          <w:hyperlink w:anchor="_Toc530599079" w:history="1">
             <w:r>
               <w:rPr>
                 <w:rStyle w:val="Hipervnculo"/>
@@ -946,7 +961,7 @@
                 <w:noProof/>
                 <w:webHidden/>
               </w:rPr>
-              <w:instrText xml:space="preserve"> PAGEREF _Toc530582180 \h </w:instrText>
+              <w:instrText xml:space="preserve"> PAGEREF _Toc530599079 \h </w:instrText>
             </w:r>
             <w:r>
               <w:rPr>
@@ -990,7 +1005,7 @@
               <w:lang w:eastAsia="es-MX"/>
             </w:rPr>
           </w:pPr>
-          <w:hyperlink w:anchor="_Toc530582181" w:history="1">
+          <w:hyperlink w:anchor="_Toc530599080" w:history="1">
             <w:r>
               <w:rPr>
                 <w:rStyle w:val="Hipervnculo"/>
@@ -1018,7 +1033,7 @@
                 <w:noProof/>
                 <w:webHidden/>
               </w:rPr>
-              <w:instrText xml:space="preserve"> PAGEREF _Toc530582181 \h </w:instrText>
+              <w:instrText xml:space="preserve"> PAGEREF _Toc530599080 \h </w:instrText>
             </w:r>
             <w:r>
               <w:rPr>
@@ -1038,7 +1053,7 @@
                 <w:noProof/>
                 <w:webHidden/>
               </w:rPr>
-              <w:t>9</w:t>
+              <w:t>8</w:t>
             </w:r>
             <w:r>
               <w:rPr>
@@ -1063,7 +1078,7 @@
               <w:lang w:eastAsia="es-MX"/>
             </w:rPr>
           </w:pPr>
-          <w:hyperlink w:anchor="_Toc530582182" w:history="1">
+          <w:hyperlink w:anchor="_Toc530599081" w:history="1">
             <w:r>
               <w:rPr>
                 <w:rStyle w:val="Hipervnculo"/>
@@ -1106,7 +1121,7 @@
                 <w:noProof/>
                 <w:webHidden/>
               </w:rPr>
-              <w:instrText xml:space="preserve"> PAGEREF _Toc530582182 \h </w:instrText>
+              <w:instrText xml:space="preserve"> PAGEREF _Toc530599081 \h </w:instrText>
             </w:r>
             <w:r>
               <w:rPr>
@@ -1126,7 +1141,7 @@
                 <w:noProof/>
                 <w:webHidden/>
               </w:rPr>
-              <w:t>9</w:t>
+              <w:t>8</w:t>
             </w:r>
             <w:r>
               <w:rPr>
@@ -1151,7 +1166,7 @@
               <w:lang w:eastAsia="es-MX"/>
             </w:rPr>
           </w:pPr>
-          <w:hyperlink w:anchor="_Toc530582183" w:history="1">
+          <w:hyperlink w:anchor="_Toc530599082" w:history="1">
             <w:r>
               <w:rPr>
                 <w:rStyle w:val="Hipervnculo"/>
@@ -1194,7 +1209,7 @@
                 <w:noProof/>
                 <w:webHidden/>
               </w:rPr>
-              <w:instrText xml:space="preserve"> PAGEREF _Toc530582183 \h </w:instrText>
+              <w:instrText xml:space="preserve"> PAGEREF _Toc530599082 \h </w:instrText>
             </w:r>
             <w:r>
               <w:rPr>
@@ -1214,7 +1229,7 @@
                 <w:noProof/>
                 <w:webHidden/>
               </w:rPr>
-              <w:t>13</w:t>
+              <w:t>12</w:t>
             </w:r>
             <w:r>
               <w:rPr>
@@ -1239,7 +1254,7 @@
               <w:lang w:eastAsia="es-MX"/>
             </w:rPr>
           </w:pPr>
-          <w:hyperlink w:anchor="_Toc530582184" w:history="1">
+          <w:hyperlink w:anchor="_Toc530599083" w:history="1">
             <w:r>
               <w:rPr>
                 <w:rStyle w:val="Hipervnculo"/>
@@ -1282,7 +1297,7 @@
                 <w:noProof/>
                 <w:webHidden/>
               </w:rPr>
-              <w:instrText xml:space="preserve"> PAGEREF _Toc530582184 \h </w:instrText>
+              <w:instrText xml:space="preserve"> PAGEREF _Toc530599083 \h </w:instrText>
             </w:r>
             <w:r>
               <w:rPr>
@@ -1302,7 +1317,7 @@
                 <w:noProof/>
                 <w:webHidden/>
               </w:rPr>
-              <w:t>15</w:t>
+              <w:t>14</w:t>
             </w:r>
             <w:r>
               <w:rPr>
@@ -1327,7 +1342,7 @@
               <w:lang w:eastAsia="es-MX"/>
             </w:rPr>
           </w:pPr>
-          <w:hyperlink w:anchor="_Toc530582185" w:history="1">
+          <w:hyperlink w:anchor="_Toc530599084" w:history="1">
             <w:r>
               <w:rPr>
                 <w:rStyle w:val="Hipervnculo"/>
@@ -1370,7 +1385,7 @@
                 <w:noProof/>
                 <w:webHidden/>
               </w:rPr>
-              <w:instrText xml:space="preserve"> PAGEREF _Toc530582185 \h </w:instrText>
+              <w:instrText xml:space="preserve"> PAGEREF _Toc530599084 \h </w:instrText>
             </w:r>
             <w:r>
               <w:rPr>
@@ -1390,7 +1405,7 @@
                 <w:noProof/>
                 <w:webHidden/>
               </w:rPr>
-              <w:t>15</w:t>
+              <w:t>14</w:t>
             </w:r>
             <w:r>
               <w:rPr>
@@ -1415,7 +1430,7 @@
               <w:lang w:eastAsia="es-MX"/>
             </w:rPr>
           </w:pPr>
-          <w:hyperlink w:anchor="_Toc530582186" w:history="1">
+          <w:hyperlink w:anchor="_Toc530599085" w:history="1">
             <w:r>
               <w:rPr>
                 <w:rStyle w:val="Hipervnculo"/>
@@ -1458,7 +1473,7 @@
                 <w:noProof/>
                 <w:webHidden/>
               </w:rPr>
-              <w:instrText xml:space="preserve"> PAGEREF _Toc530582186 \h </w:instrText>
+              <w:instrText xml:space="preserve"> PAGEREF _Toc530599085 \h </w:instrText>
             </w:r>
             <w:r>
               <w:rPr>
@@ -1478,7 +1493,7 @@
                 <w:noProof/>
                 <w:webHidden/>
               </w:rPr>
-              <w:t>16</w:t>
+              <w:t>15</w:t>
             </w:r>
             <w:r>
               <w:rPr>
@@ -1503,7 +1518,7 @@
               <w:lang w:eastAsia="es-MX"/>
             </w:rPr>
           </w:pPr>
-          <w:hyperlink w:anchor="_Toc530582187" w:history="1">
+          <w:hyperlink w:anchor="_Toc530599086" w:history="1">
             <w:r>
               <w:rPr>
                 <w:rStyle w:val="Hipervnculo"/>
@@ -1546,7 +1561,7 @@
                 <w:noProof/>
                 <w:webHidden/>
               </w:rPr>
-              <w:instrText xml:space="preserve"> PAGEREF _Toc530582187 \h </w:instrText>
+              <w:instrText xml:space="preserve"> PAGEREF _Toc530599086 \h </w:instrText>
             </w:r>
             <w:r>
               <w:rPr>
@@ -1566,7 +1581,7 @@
                 <w:noProof/>
                 <w:webHidden/>
               </w:rPr>
-              <w:t>16</w:t>
+              <w:t>15</w:t>
             </w:r>
             <w:r>
               <w:rPr>
@@ -1591,7 +1606,7 @@
               <w:lang w:eastAsia="es-MX"/>
             </w:rPr>
           </w:pPr>
-          <w:hyperlink w:anchor="_Toc530582188" w:history="1">
+          <w:hyperlink w:anchor="_Toc530599087" w:history="1">
             <w:r>
               <w:rPr>
                 <w:rStyle w:val="Hipervnculo"/>
@@ -1634,7 +1649,7 @@
                 <w:noProof/>
                 <w:webHidden/>
               </w:rPr>
-              <w:instrText xml:space="preserve"> PAGEREF _Toc530582188 \h </w:instrText>
+              <w:instrText xml:space="preserve"> PAGEREF _Toc530599087 \h </w:instrText>
             </w:r>
             <w:r>
               <w:rPr>
@@ -1654,7 +1669,7 @@
                 <w:noProof/>
                 <w:webHidden/>
               </w:rPr>
-              <w:t>17</w:t>
+              <w:t>16</w:t>
             </w:r>
             <w:r>
               <w:rPr>
@@ -1679,7 +1694,7 @@
               <w:lang w:eastAsia="es-MX"/>
             </w:rPr>
           </w:pPr>
-          <w:hyperlink w:anchor="_Toc530582189" w:history="1">
+          <w:hyperlink w:anchor="_Toc530599088" w:history="1">
             <w:r>
               <w:rPr>
                 <w:rStyle w:val="Hipervnculo"/>
@@ -1722,7 +1737,7 @@
                 <w:noProof/>
                 <w:webHidden/>
               </w:rPr>
-              <w:instrText xml:space="preserve"> PAGEREF _Toc530582189 \h </w:instrText>
+              <w:instrText xml:space="preserve"> PAGEREF _Toc530599088 \h </w:instrText>
             </w:r>
             <w:r>
               <w:rPr>
@@ -1742,7 +1757,7 @@
                 <w:noProof/>
                 <w:webHidden/>
               </w:rPr>
-              <w:t>17</w:t>
+              <w:t>16</w:t>
             </w:r>
             <w:r>
               <w:rPr>
@@ -1767,7 +1782,7 @@
               <w:lang w:eastAsia="es-MX"/>
             </w:rPr>
           </w:pPr>
-          <w:hyperlink w:anchor="_Toc530582190" w:history="1">
+          <w:hyperlink w:anchor="_Toc530599089" w:history="1">
             <w:r>
               <w:rPr>
                 <w:rStyle w:val="Hipervnculo"/>
@@ -1810,7 +1825,7 @@
                 <w:noProof/>
                 <w:webHidden/>
               </w:rPr>
-              <w:instrText xml:space="preserve"> PAGEREF _Toc530582190 \h </w:instrText>
+              <w:instrText xml:space="preserve"> PAGEREF _Toc530599089 \h </w:instrText>
             </w:r>
             <w:r>
               <w:rPr>
@@ -1830,7 +1845,7 @@
                 <w:noProof/>
                 <w:webHidden/>
               </w:rPr>
-              <w:t>18</w:t>
+              <w:t>17</w:t>
             </w:r>
             <w:r>
               <w:rPr>
@@ -1855,7 +1870,7 @@
               <w:lang w:eastAsia="es-MX"/>
             </w:rPr>
           </w:pPr>
-          <w:hyperlink w:anchor="_Toc530582191" w:history="1">
+          <w:hyperlink w:anchor="_Toc530599090" w:history="1">
             <w:r>
               <w:rPr>
                 <w:rStyle w:val="Hipervnculo"/>
@@ -1898,7 +1913,7 @@
                 <w:noProof/>
                 <w:webHidden/>
               </w:rPr>
-              <w:instrText xml:space="preserve"> PAGEREF _Toc530582191 \h </w:instrText>
+              <w:instrText xml:space="preserve"> PAGEREF _Toc530599090 \h </w:instrText>
             </w:r>
             <w:r>
               <w:rPr>
@@ -1918,7 +1933,7 @@
                 <w:noProof/>
                 <w:webHidden/>
               </w:rPr>
-              <w:t>19</w:t>
+              <w:t>18</w:t>
             </w:r>
             <w:r>
               <w:rPr>
@@ -1943,7 +1958,7 @@
               <w:lang w:eastAsia="es-MX"/>
             </w:rPr>
           </w:pPr>
-          <w:hyperlink w:anchor="_Toc530582192" w:history="1">
+          <w:hyperlink w:anchor="_Toc530599091" w:history="1">
             <w:r>
               <w:rPr>
                 <w:rStyle w:val="Hipervnculo"/>
@@ -1986,7 +2001,7 @@
                 <w:noProof/>
                 <w:webHidden/>
               </w:rPr>
-              <w:instrText xml:space="preserve"> PAGEREF _Toc530582192 \h </w:instrText>
+              <w:instrText xml:space="preserve"> PAGEREF _Toc530599091 \h </w:instrText>
             </w:r>
             <w:r>
               <w:rPr>
@@ -2006,7 +2021,7 @@
                 <w:noProof/>
                 <w:webHidden/>
               </w:rPr>
-              <w:t>20</w:t>
+              <w:t>19</w:t>
             </w:r>
             <w:r>
               <w:rPr>
@@ -2031,7 +2046,7 @@
               <w:lang w:eastAsia="es-MX"/>
             </w:rPr>
           </w:pPr>
-          <w:hyperlink w:anchor="_Toc530582193" w:history="1">
+          <w:hyperlink w:anchor="_Toc530599092" w:history="1">
             <w:r>
               <w:rPr>
                 <w:rStyle w:val="Hipervnculo"/>
@@ -2074,7 +2089,7 @@
                 <w:noProof/>
                 <w:webHidden/>
               </w:rPr>
-              <w:instrText xml:space="preserve"> PAGEREF _Toc530582193 \h </w:instrText>
+              <w:instrText xml:space="preserve"> PAGEREF _Toc530599092 \h </w:instrText>
             </w:r>
             <w:r>
               <w:rPr>
@@ -2094,7 +2109,7 @@
                 <w:noProof/>
                 <w:webHidden/>
               </w:rPr>
-              <w:t>22</w:t>
+              <w:t>21</w:t>
             </w:r>
             <w:r>
               <w:rPr>
@@ -2118,7 +2133,7 @@
               <w:lang w:eastAsia="es-MX"/>
             </w:rPr>
           </w:pPr>
-          <w:hyperlink w:anchor="_Toc530582194" w:history="1">
+          <w:hyperlink w:anchor="_Toc530599093" w:history="1">
             <w:r>
               <w:rPr>
                 <w:rStyle w:val="Hipervnculo"/>
@@ -2146,7 +2161,7 @@
                 <w:noProof/>
                 <w:webHidden/>
               </w:rPr>
-              <w:instrText xml:space="preserve"> PAGEREF _Toc530582194 \h </w:instrText>
+              <w:instrText xml:space="preserve"> PAGEREF _Toc530599093 \h </w:instrText>
             </w:r>
             <w:r>
               <w:rPr>
@@ -2166,7 +2181,7 @@
                 <w:noProof/>
                 <w:webHidden/>
               </w:rPr>
-              <w:t>23</w:t>
+              <w:t>22</w:t>
             </w:r>
             <w:r>
               <w:rPr>
@@ -2191,7 +2206,7 @@
               <w:lang w:eastAsia="es-MX"/>
             </w:rPr>
           </w:pPr>
-          <w:hyperlink w:anchor="_Toc530582195" w:history="1">
+          <w:hyperlink w:anchor="_Toc530599094" w:history="1">
             <w:r>
               <w:rPr>
                 <w:rStyle w:val="Hipervnculo"/>
@@ -2234,7 +2249,7 @@
                 <w:noProof/>
                 <w:webHidden/>
               </w:rPr>
-              <w:instrText xml:space="preserve"> PAGEREF _Toc530582195 \h </w:instrText>
+              <w:instrText xml:space="preserve"> PAGEREF _Toc530599094 \h </w:instrText>
             </w:r>
             <w:r>
               <w:rPr>
@@ -2254,7 +2269,7 @@
                 <w:noProof/>
                 <w:webHidden/>
               </w:rPr>
-              <w:t>23</w:t>
+              <w:t>22</w:t>
             </w:r>
             <w:r>
               <w:rPr>
@@ -2279,7 +2294,7 @@
               <w:lang w:eastAsia="es-MX"/>
             </w:rPr>
           </w:pPr>
-          <w:hyperlink w:anchor="_Toc530582196" w:history="1">
+          <w:hyperlink w:anchor="_Toc530599095" w:history="1">
             <w:r>
               <w:rPr>
                 <w:rStyle w:val="Hipervnculo"/>
@@ -2322,7 +2337,7 @@
                 <w:noProof/>
                 <w:webHidden/>
               </w:rPr>
-              <w:instrText xml:space="preserve"> PAGEREF _Toc530582196 \h </w:instrText>
+              <w:instrText xml:space="preserve"> PAGEREF _Toc530599095 \h </w:instrText>
             </w:r>
             <w:r>
               <w:rPr>
@@ -2342,7 +2357,7 @@
                 <w:noProof/>
                 <w:webHidden/>
               </w:rPr>
-              <w:t>29</w:t>
+              <w:t>28</w:t>
             </w:r>
             <w:r>
               <w:rPr>
@@ -2367,7 +2382,7 @@
               <w:lang w:eastAsia="es-MX"/>
             </w:rPr>
           </w:pPr>
-          <w:hyperlink w:anchor="_Toc530582197" w:history="1">
+          <w:hyperlink w:anchor="_Toc530599096" w:history="1">
             <w:r>
               <w:rPr>
                 <w:rStyle w:val="Hipervnculo"/>
@@ -2410,7 +2425,7 @@
                 <w:noProof/>
                 <w:webHidden/>
               </w:rPr>
-              <w:instrText xml:space="preserve"> PAGEREF _Toc530582197 \h </w:instrText>
+              <w:instrText xml:space="preserve"> PAGEREF _Toc530599096 \h </w:instrText>
             </w:r>
             <w:r>
               <w:rPr>
@@ -2430,7 +2445,7 @@
                 <w:noProof/>
                 <w:webHidden/>
               </w:rPr>
-              <w:t>32</w:t>
+              <w:t>31</w:t>
             </w:r>
             <w:r>
               <w:rPr>
@@ -2455,7 +2470,7 @@
               <w:lang w:eastAsia="es-MX"/>
             </w:rPr>
           </w:pPr>
-          <w:hyperlink w:anchor="_Toc530582198" w:history="1">
+          <w:hyperlink w:anchor="_Toc530599097" w:history="1">
             <w:r>
               <w:rPr>
                 <w:rStyle w:val="Hipervnculo"/>
@@ -2498,7 +2513,7 @@
                 <w:noProof/>
                 <w:webHidden/>
               </w:rPr>
-              <w:instrText xml:space="preserve"> PAGEREF _Toc530582198 \h </w:instrText>
+              <w:instrText xml:space="preserve"> PAGEREF _Toc530599097 \h </w:instrText>
             </w:r>
             <w:r>
               <w:rPr>
@@ -2518,7 +2533,7 @@
                 <w:noProof/>
                 <w:webHidden/>
               </w:rPr>
-              <w:t>32</w:t>
+              <w:t>31</w:t>
             </w:r>
             <w:r>
               <w:rPr>
@@ -2543,7 +2558,7 @@
               <w:lang w:eastAsia="es-MX"/>
             </w:rPr>
           </w:pPr>
-          <w:hyperlink w:anchor="_Toc530582199" w:history="1">
+          <w:hyperlink w:anchor="_Toc530599098" w:history="1">
             <w:r>
               <w:rPr>
                 <w:rStyle w:val="Hipervnculo"/>
@@ -2586,7 +2601,7 @@
                 <w:noProof/>
                 <w:webHidden/>
               </w:rPr>
-              <w:instrText xml:space="preserve"> PAGEREF _Toc530582199 \h </w:instrText>
+              <w:instrText xml:space="preserve"> PAGEREF _Toc530599098 \h </w:instrText>
             </w:r>
             <w:r>
               <w:rPr>
@@ -2606,7 +2621,7 @@
                 <w:noProof/>
                 <w:webHidden/>
               </w:rPr>
-              <w:t>33</w:t>
+              <w:t>32</w:t>
             </w:r>
             <w:r>
               <w:rPr>
@@ -2631,7 +2646,7 @@
               <w:lang w:eastAsia="es-MX"/>
             </w:rPr>
           </w:pPr>
-          <w:hyperlink w:anchor="_Toc530582200" w:history="1">
+          <w:hyperlink w:anchor="_Toc530599099" w:history="1">
             <w:r>
               <w:rPr>
                 <w:rStyle w:val="Hipervnculo"/>
@@ -2674,7 +2689,7 @@
                 <w:noProof/>
                 <w:webHidden/>
               </w:rPr>
-              <w:instrText xml:space="preserve"> PAGEREF _Toc530582200 \h </w:instrText>
+              <w:instrText xml:space="preserve"> PAGEREF _Toc530599099 \h </w:instrText>
             </w:r>
             <w:r>
               <w:rPr>
@@ -2694,7 +2709,7 @@
                 <w:noProof/>
                 <w:webHidden/>
               </w:rPr>
-              <w:t>35</w:t>
+              <w:t>34</w:t>
             </w:r>
             <w:r>
               <w:rPr>
@@ -2719,7 +2734,7 @@
               <w:lang w:eastAsia="es-MX"/>
             </w:rPr>
           </w:pPr>
-          <w:hyperlink w:anchor="_Toc530582201" w:history="1">
+          <w:hyperlink w:anchor="_Toc530599100" w:history="1">
             <w:r>
               <w:rPr>
                 <w:rStyle w:val="Hipervnculo"/>
@@ -2762,7 +2777,7 @@
                 <w:noProof/>
                 <w:webHidden/>
               </w:rPr>
-              <w:instrText xml:space="preserve"> PAGEREF _Toc530582201 \h </w:instrText>
+              <w:instrText xml:space="preserve"> PAGEREF _Toc530599100 \h </w:instrText>
             </w:r>
             <w:r>
               <w:rPr>
@@ -2782,7 +2797,7 @@
                 <w:noProof/>
                 <w:webHidden/>
               </w:rPr>
-              <w:t>35</w:t>
+              <w:t>34</w:t>
             </w:r>
             <w:r>
               <w:rPr>
@@ -2807,7 +2822,7 @@
               <w:lang w:eastAsia="es-MX"/>
             </w:rPr>
           </w:pPr>
-          <w:hyperlink w:anchor="_Toc530582202" w:history="1">
+          <w:hyperlink w:anchor="_Toc530599101" w:history="1">
             <w:r>
               <w:rPr>
                 <w:rStyle w:val="Hipervnculo"/>
@@ -2850,7 +2865,7 @@
                 <w:noProof/>
                 <w:webHidden/>
               </w:rPr>
-              <w:instrText xml:space="preserve"> PAGEREF _Toc530582202 \h </w:instrText>
+              <w:instrText xml:space="preserve"> PAGEREF _Toc530599101 \h </w:instrText>
             </w:r>
             <w:r>
               <w:rPr>
@@ -2870,7 +2885,7 @@
                 <w:noProof/>
                 <w:webHidden/>
               </w:rPr>
-              <w:t>35</w:t>
+              <w:t>34</w:t>
             </w:r>
             <w:r>
               <w:rPr>
@@ -2895,7 +2910,7 @@
               <w:lang w:eastAsia="es-MX"/>
             </w:rPr>
           </w:pPr>
-          <w:hyperlink w:anchor="_Toc530582203" w:history="1">
+          <w:hyperlink w:anchor="_Toc530599102" w:history="1">
             <w:r>
               <w:rPr>
                 <w:rStyle w:val="Hipervnculo"/>
@@ -2938,7 +2953,7 @@
                 <w:noProof/>
                 <w:webHidden/>
               </w:rPr>
-              <w:instrText xml:space="preserve"> PAGEREF _Toc530582203 \h </w:instrText>
+              <w:instrText xml:space="preserve"> PAGEREF _Toc530599102 \h </w:instrText>
             </w:r>
             <w:r>
               <w:rPr>
@@ -2958,7 +2973,7 @@
                 <w:noProof/>
                 <w:webHidden/>
               </w:rPr>
-              <w:t>35</w:t>
+              <w:t>34</w:t>
             </w:r>
             <w:r>
               <w:rPr>
@@ -2983,7 +2998,7 @@
               <w:lang w:eastAsia="es-MX"/>
             </w:rPr>
           </w:pPr>
-          <w:hyperlink w:anchor="_Toc530582204" w:history="1">
+          <w:hyperlink w:anchor="_Toc530599103" w:history="1">
             <w:r>
               <w:rPr>
                 <w:rStyle w:val="Hipervnculo"/>
@@ -3026,7 +3041,7 @@
                 <w:noProof/>
                 <w:webHidden/>
               </w:rPr>
-              <w:instrText xml:space="preserve"> PAGEREF _Toc530582204 \h </w:instrText>
+              <w:instrText xml:space="preserve"> PAGEREF _Toc530599103 \h </w:instrText>
             </w:r>
             <w:r>
               <w:rPr>
@@ -3046,7 +3061,7 @@
                 <w:noProof/>
                 <w:webHidden/>
               </w:rPr>
-              <w:t>35</w:t>
+              <w:t>34</w:t>
             </w:r>
             <w:r>
               <w:rPr>
@@ -3071,7 +3086,7 @@
               <w:lang w:eastAsia="es-MX"/>
             </w:rPr>
           </w:pPr>
-          <w:hyperlink w:anchor="_Toc530582205" w:history="1">
+          <w:hyperlink w:anchor="_Toc530599104" w:history="1">
             <w:r>
               <w:rPr>
                 <w:rStyle w:val="Hipervnculo"/>
@@ -3114,7 +3129,7 @@
                 <w:noProof/>
                 <w:webHidden/>
               </w:rPr>
-              <w:instrText xml:space="preserve"> PAGEREF _Toc530582205 \h </w:instrText>
+              <w:instrText xml:space="preserve"> PAGEREF _Toc530599104 \h </w:instrText>
             </w:r>
             <w:r>
               <w:rPr>
@@ -3134,7 +3149,7 @@
                 <w:noProof/>
                 <w:webHidden/>
               </w:rPr>
-              <w:t>35</w:t>
+              <w:t>34</w:t>
             </w:r>
             <w:r>
               <w:rPr>
@@ -3159,7 +3174,7 @@
               <w:lang w:eastAsia="es-MX"/>
             </w:rPr>
           </w:pPr>
-          <w:hyperlink w:anchor="_Toc530582206" w:history="1">
+          <w:hyperlink w:anchor="_Toc530599105" w:history="1">
             <w:r>
               <w:rPr>
                 <w:rStyle w:val="Hipervnculo"/>
@@ -3181,21 +3196,7 @@
                 <w:rStyle w:val="Hipervnculo"/>
                 <w:noProof/>
               </w:rPr>
-              <w:t xml:space="preserve">Códigos </w:t>
-            </w:r>
-            <w:r>
-              <w:rPr>
-                <w:rStyle w:val="Hipervnculo"/>
-                <w:noProof/>
-              </w:rPr>
-              <w:t>QR (QUICK RESPONSE - RESPUESTA RÁPIDA)</w:t>
-            </w:r>
-            <w:r>
-              <w:rPr>
-                <w:rStyle w:val="Hipervnculo"/>
-                <w:noProof/>
-              </w:rPr>
-              <w:t xml:space="preserve"> (Quick Response – Respuesta Rapida)</w:t>
+              <w:t>Códigos QR (QUICK RESPONSE - RESPUESTA RÁPIDA) (Quick Response – Respuesta Rapida)</w:t>
             </w:r>
             <w:r>
               <w:rPr>
@@ -3216,7 +3217,7 @@
                 <w:noProof/>
                 <w:webHidden/>
               </w:rPr>
-              <w:instrText xml:space="preserve"> PAGEREF _Toc530582206 \h </w:instrText>
+              <w:instrText xml:space="preserve"> PAGEREF _Toc530599105 \h </w:instrText>
             </w:r>
             <w:r>
               <w:rPr>
@@ -3236,7 +3237,7 @@
                 <w:noProof/>
                 <w:webHidden/>
               </w:rPr>
-              <w:t>36</w:t>
+              <w:t>35</w:t>
             </w:r>
             <w:r>
               <w:rPr>
@@ -3261,7 +3262,7 @@
               <w:lang w:eastAsia="es-MX"/>
             </w:rPr>
           </w:pPr>
-          <w:hyperlink w:anchor="_Toc530582207" w:history="1">
+          <w:hyperlink w:anchor="_Toc530599106" w:history="1">
             <w:r>
               <w:rPr>
                 <w:rStyle w:val="Hipervnculo"/>
@@ -3304,7 +3305,7 @@
                 <w:noProof/>
                 <w:webHidden/>
               </w:rPr>
-              <w:instrText xml:space="preserve"> PAGEREF _Toc530582207 \h </w:instrText>
+              <w:instrText xml:space="preserve"> PAGEREF _Toc530599106 \h </w:instrText>
             </w:r>
             <w:r>
               <w:rPr>
@@ -3324,7 +3325,7 @@
                 <w:noProof/>
                 <w:webHidden/>
               </w:rPr>
-              <w:t>36</w:t>
+              <w:t>35</w:t>
             </w:r>
             <w:r>
               <w:rPr>
@@ -3349,7 +3350,7 @@
               <w:lang w:eastAsia="es-MX"/>
             </w:rPr>
           </w:pPr>
-          <w:hyperlink w:anchor="_Toc530582208" w:history="1">
+          <w:hyperlink w:anchor="_Toc530599107" w:history="1">
             <w:r>
               <w:rPr>
                 <w:rStyle w:val="Hipervnculo"/>
@@ -3392,7 +3393,7 @@
                 <w:noProof/>
                 <w:webHidden/>
               </w:rPr>
-              <w:instrText xml:space="preserve"> PAGEREF _Toc530582208 \h </w:instrText>
+              <w:instrText xml:space="preserve"> PAGEREF _Toc530599107 \h </w:instrText>
             </w:r>
             <w:r>
               <w:rPr>
@@ -3412,7 +3413,7 @@
                 <w:noProof/>
                 <w:webHidden/>
               </w:rPr>
-              <w:t>36</w:t>
+              <w:t>35</w:t>
             </w:r>
             <w:r>
               <w:rPr>
@@ -3437,7 +3438,7 @@
               <w:lang w:eastAsia="es-MX"/>
             </w:rPr>
           </w:pPr>
-          <w:hyperlink w:anchor="_Toc530582209" w:history="1">
+          <w:hyperlink w:anchor="_Toc530599108" w:history="1">
             <w:r>
               <w:rPr>
                 <w:rStyle w:val="Hipervnculo"/>
@@ -3480,7 +3481,7 @@
                 <w:noProof/>
                 <w:webHidden/>
               </w:rPr>
-              <w:instrText xml:space="preserve"> PAGEREF _Toc530582209 \h </w:instrText>
+              <w:instrText xml:space="preserve"> PAGEREF _Toc530599108 \h </w:instrText>
             </w:r>
             <w:r>
               <w:rPr>
@@ -3500,7 +3501,7 @@
                 <w:noProof/>
                 <w:webHidden/>
               </w:rPr>
-              <w:t>36</w:t>
+              <w:t>35</w:t>
             </w:r>
             <w:r>
               <w:rPr>
@@ -3525,7 +3526,7 @@
               <w:lang w:eastAsia="es-MX"/>
             </w:rPr>
           </w:pPr>
-          <w:hyperlink w:anchor="_Toc530582210" w:history="1">
+          <w:hyperlink w:anchor="_Toc530599109" w:history="1">
             <w:r>
               <w:rPr>
                 <w:rStyle w:val="Hipervnculo"/>
@@ -3568,7 +3569,7 @@
                 <w:noProof/>
                 <w:webHidden/>
               </w:rPr>
-              <w:instrText xml:space="preserve"> PAGEREF _Toc530582210 \h </w:instrText>
+              <w:instrText xml:space="preserve"> PAGEREF _Toc530599109 \h </w:instrText>
             </w:r>
             <w:r>
               <w:rPr>
@@ -3588,7 +3589,7 @@
                 <w:noProof/>
                 <w:webHidden/>
               </w:rPr>
-              <w:t>36</w:t>
+              <w:t>35</w:t>
             </w:r>
             <w:r>
               <w:rPr>
@@ -3613,7 +3614,7 @@
               <w:lang w:eastAsia="es-MX"/>
             </w:rPr>
           </w:pPr>
-          <w:hyperlink w:anchor="_Toc530582211" w:history="1">
+          <w:hyperlink w:anchor="_Toc530599110" w:history="1">
             <w:r>
               <w:rPr>
                 <w:rStyle w:val="Hipervnculo"/>
@@ -3656,7 +3657,7 @@
                 <w:noProof/>
                 <w:webHidden/>
               </w:rPr>
-              <w:instrText xml:space="preserve"> PAGEREF _Toc530582211 \h </w:instrText>
+              <w:instrText xml:space="preserve"> PAGEREF _Toc530599110 \h </w:instrText>
             </w:r>
             <w:r>
               <w:rPr>
@@ -3676,7 +3677,7 @@
                 <w:noProof/>
                 <w:webHidden/>
               </w:rPr>
-              <w:t>37</w:t>
+              <w:t>36</w:t>
             </w:r>
             <w:r>
               <w:rPr>
@@ -3701,7 +3702,7 @@
               <w:lang w:eastAsia="es-MX"/>
             </w:rPr>
           </w:pPr>
-          <w:hyperlink w:anchor="_Toc530582212" w:history="1">
+          <w:hyperlink w:anchor="_Toc530599111" w:history="1">
             <w:r>
               <w:rPr>
                 <w:rStyle w:val="Hipervnculo"/>
@@ -3744,7 +3745,7 @@
                 <w:noProof/>
                 <w:webHidden/>
               </w:rPr>
-              <w:instrText xml:space="preserve"> PAGEREF _Toc530582212 \h </w:instrText>
+              <w:instrText xml:space="preserve"> PAGEREF _Toc530599111 \h </w:instrText>
             </w:r>
             <w:r>
               <w:rPr>
@@ -3764,7 +3765,7 @@
                 <w:noProof/>
                 <w:webHidden/>
               </w:rPr>
-              <w:t>37</w:t>
+              <w:t>36</w:t>
             </w:r>
             <w:r>
               <w:rPr>
@@ -3789,7 +3790,7 @@
               <w:lang w:eastAsia="es-MX"/>
             </w:rPr>
           </w:pPr>
-          <w:hyperlink w:anchor="_Toc530582213" w:history="1">
+          <w:hyperlink w:anchor="_Toc530599112" w:history="1">
             <w:r>
               <w:rPr>
                 <w:rStyle w:val="Hipervnculo"/>
@@ -3832,7 +3833,7 @@
                 <w:noProof/>
                 <w:webHidden/>
               </w:rPr>
-              <w:instrText xml:space="preserve"> PAGEREF _Toc530582213 \h </w:instrText>
+              <w:instrText xml:space="preserve"> PAGEREF _Toc530599112 \h </w:instrText>
             </w:r>
             <w:r>
               <w:rPr>
@@ -3852,7 +3853,7 @@
                 <w:noProof/>
                 <w:webHidden/>
               </w:rPr>
-              <w:t>37</w:t>
+              <w:t>36</w:t>
             </w:r>
             <w:r>
               <w:rPr>
@@ -3876,7 +3877,7 @@
               <w:lang w:eastAsia="es-MX"/>
             </w:rPr>
           </w:pPr>
-          <w:hyperlink w:anchor="_Toc530582214" w:history="1">
+          <w:hyperlink w:anchor="_Toc530599113" w:history="1">
             <w:r>
               <w:rPr>
                 <w:rStyle w:val="Hipervnculo"/>
@@ -3904,7 +3905,7 @@
                 <w:noProof/>
                 <w:webHidden/>
               </w:rPr>
-              <w:instrText xml:space="preserve"> PAGEREF _Toc530582214 \h </w:instrText>
+              <w:instrText xml:space="preserve"> PAGEREF _Toc530599113 \h </w:instrText>
             </w:r>
             <w:r>
               <w:rPr>
@@ -3924,7 +3925,7 @@
                 <w:noProof/>
                 <w:webHidden/>
               </w:rPr>
-              <w:t>38</w:t>
+              <w:t>37</w:t>
             </w:r>
             <w:r>
               <w:rPr>
@@ -3949,7 +3950,7 @@
               <w:lang w:eastAsia="es-MX"/>
             </w:rPr>
           </w:pPr>
-          <w:hyperlink w:anchor="_Toc530582215" w:history="1">
+          <w:hyperlink w:anchor="_Toc530599114" w:history="1">
             <w:r>
               <w:rPr>
                 <w:rStyle w:val="Hipervnculo"/>
@@ -3992,7 +3993,7 @@
                 <w:noProof/>
                 <w:webHidden/>
               </w:rPr>
-              <w:instrText xml:space="preserve"> PAGEREF _Toc530582215 \h </w:instrText>
+              <w:instrText xml:space="preserve"> PAGEREF _Toc530599114 \h </w:instrText>
             </w:r>
             <w:r>
               <w:rPr>
@@ -4012,7 +4013,7 @@
                 <w:noProof/>
                 <w:webHidden/>
               </w:rPr>
-              <w:t>38</w:t>
+              <w:t>37</w:t>
             </w:r>
             <w:r>
               <w:rPr>
@@ -4036,7 +4037,7 @@
               <w:lang w:eastAsia="es-MX"/>
             </w:rPr>
           </w:pPr>
-          <w:hyperlink w:anchor="_Toc530582216" w:history="1">
+          <w:hyperlink w:anchor="_Toc530599115" w:history="1">
             <w:r>
               <w:rPr>
                 <w:rStyle w:val="Hipervnculo"/>
@@ -4064,7 +4065,7 @@
                 <w:noProof/>
                 <w:webHidden/>
               </w:rPr>
-              <w:instrText xml:space="preserve"> PAGEREF _Toc530582216 \h </w:instrText>
+              <w:instrText xml:space="preserve"> PAGEREF _Toc530599115 \h </w:instrText>
             </w:r>
             <w:r>
               <w:rPr>
@@ -4084,7 +4085,7 @@
                 <w:noProof/>
                 <w:webHidden/>
               </w:rPr>
-              <w:t>39</w:t>
+              <w:t>38</w:t>
             </w:r>
             <w:r>
               <w:rPr>
@@ -4108,7 +4109,7 @@
               <w:lang w:eastAsia="es-MX"/>
             </w:rPr>
           </w:pPr>
-          <w:hyperlink w:anchor="_Toc530582217" w:history="1">
+          <w:hyperlink w:anchor="_Toc530599116" w:history="1">
             <w:r>
               <w:rPr>
                 <w:rStyle w:val="Hipervnculo"/>
@@ -4136,7 +4137,7 @@
                 <w:noProof/>
                 <w:webHidden/>
               </w:rPr>
-              <w:instrText xml:space="preserve"> PAGEREF _Toc530582217 \h </w:instrText>
+              <w:instrText xml:space="preserve"> PAGEREF _Toc530599116 \h </w:instrText>
             </w:r>
             <w:r>
               <w:rPr>
@@ -4156,7 +4157,7 @@
                 <w:noProof/>
                 <w:webHidden/>
               </w:rPr>
-              <w:t>40</w:t>
+              <w:t>39</w:t>
             </w:r>
             <w:r>
               <w:rPr>
@@ -4180,7 +4181,7 @@
               <w:lang w:eastAsia="es-MX"/>
             </w:rPr>
           </w:pPr>
-          <w:hyperlink w:anchor="_Toc530582218" w:history="1">
+          <w:hyperlink w:anchor="_Toc530599117" w:history="1">
             <w:r>
               <w:rPr>
                 <w:rStyle w:val="Hipervnculo"/>
@@ -4209,7 +4210,7 @@
                 <w:noProof/>
                 <w:webHidden/>
               </w:rPr>
-              <w:instrText xml:space="preserve"> PAGEREF _Toc530582218 \h </w:instrText>
+              <w:instrText xml:space="preserve"> PAGEREF _Toc530599117 \h </w:instrText>
             </w:r>
             <w:r>
               <w:rPr>
@@ -4229,7 +4230,7 @@
                 <w:noProof/>
                 <w:webHidden/>
               </w:rPr>
-              <w:t>41</w:t>
+              <w:t>40</w:t>
             </w:r>
             <w:r>
               <w:rPr>
@@ -4281,7 +4282,7 @@
           <w:b/>
         </w:rPr>
       </w:pPr>
-      <w:bookmarkStart w:id="3" w:name="_Toc530582177"/>
+      <w:bookmarkStart w:id="4" w:name="_Toc530599076"/>
       <w:r>
         <w:rPr>
           <w:b/>
@@ -4289,7 +4290,7 @@
         <w:lastRenderedPageBreak/>
         <w:t>ÍNDICE DE TABLAS Y GRÁFICAS</w:t>
       </w:r>
-      <w:bookmarkEnd w:id="3"/>
+      <w:bookmarkEnd w:id="4"/>
     </w:p>
     <w:p>
       <w:pPr>
@@ -4320,7 +4321,7 @@
           <w:b/>
         </w:rPr>
       </w:pPr>
-      <w:bookmarkStart w:id="4" w:name="_Toc530582178"/>
+      <w:bookmarkStart w:id="5" w:name="_Toc530599077"/>
       <w:r>
         <w:rPr>
           <w:b/>
@@ -4328,8 +4329,8 @@
         <w:lastRenderedPageBreak/>
         <w:t>ABREVIATURAS Y SIGLAS USADAS EN ESTA TESINA</w:t>
       </w:r>
-      <w:bookmarkEnd w:id="1"/>
-      <w:bookmarkEnd w:id="4"/>
+      <w:bookmarkEnd w:id="0"/>
+      <w:bookmarkEnd w:id="5"/>
     </w:p>
     <w:p>
       <w:pPr>
@@ -4350,7 +4351,7 @@
           <w:b/>
         </w:rPr>
       </w:pPr>
-      <w:bookmarkStart w:id="5" w:name="_Toc530582179"/>
+      <w:bookmarkStart w:id="6" w:name="_Toc530599078"/>
       <w:r>
         <w:rPr>
           <w:b/>
@@ -4358,7 +4359,7 @@
         <w:lastRenderedPageBreak/>
         <w:t>RESUMEN</w:t>
       </w:r>
-      <w:bookmarkEnd w:id="5"/>
+      <w:bookmarkEnd w:id="6"/>
     </w:p>
     <w:p/>
     <w:p>
@@ -4509,7 +4510,7 @@
           <w:b/>
         </w:rPr>
       </w:pPr>
-      <w:bookmarkStart w:id="6" w:name="_Toc530582180"/>
+      <w:bookmarkStart w:id="7" w:name="_Toc530599079"/>
       <w:r>
         <w:rPr>
           <w:b/>
@@ -4517,7 +4518,7 @@
         <w:lastRenderedPageBreak/>
         <w:t>INTRODUCCIÓN</w:t>
       </w:r>
-      <w:bookmarkEnd w:id="6"/>
+      <w:bookmarkEnd w:id="7"/>
     </w:p>
     <w:p>
       <w:r>
@@ -4528,6 +4529,7 @@
           <w:id w:val="-2047290933"/>
           <w:citation/>
         </w:sdtPr>
+        <w:sdtEndPr/>
         <w:sdtContent>
           <w:r>
             <w:fldChar w:fldCharType="begin"/>
@@ -4616,6 +4618,7 @@
           <w:id w:val="-1834832880"/>
           <w:citation/>
         </w:sdtPr>
+        <w:sdtEndPr/>
         <w:sdtContent>
           <w:r>
             <w:fldChar w:fldCharType="begin"/>
@@ -4659,6 +4662,7 @@
           <w:id w:val="1960289719"/>
           <w:citation/>
         </w:sdtPr>
+        <w:sdtEndPr/>
         <w:sdtContent>
           <w:r>
             <w:fldChar w:fldCharType="begin"/>
@@ -4704,6 +4708,7 @@
           <w:id w:val="770978095"/>
           <w:citation/>
         </w:sdtPr>
+        <w:sdtEndPr/>
         <w:sdtContent>
           <w:r>
             <w:rPr>
@@ -4775,6 +4780,7 @@
           <w:id w:val="-340010640"/>
           <w:citation/>
         </w:sdtPr>
+        <w:sdtEndPr/>
         <w:sdtContent>
           <w:r>
             <w:rPr>
@@ -4877,14 +4883,14 @@
         </w:rPr>
         <w:t xml:space="preserve">) como medios de vanguardia en el marco de la </w:t>
       </w:r>
-      <w:bookmarkStart w:id="7" w:name="_Hlk529127398"/>
+      <w:bookmarkStart w:id="8" w:name="_Hlk529127398"/>
       <w:r>
         <w:rPr>
           <w:i/>
         </w:rPr>
         <w:t>Nueva Gestión Pública</w:t>
       </w:r>
-      <w:bookmarkEnd w:id="7"/>
+      <w:bookmarkEnd w:id="8"/>
       <w:r>
         <w:rPr>
           <w:i/>
@@ -4940,6 +4946,7 @@
           <w:id w:val="-578442080"/>
           <w:citation/>
         </w:sdtPr>
+        <w:sdtEndPr/>
         <w:sdtContent>
           <w:r>
             <w:rPr>
@@ -5011,7 +5018,7 @@
           <w:b/>
         </w:rPr>
       </w:pPr>
-      <w:bookmarkStart w:id="8" w:name="_Toc530582181"/>
+      <w:bookmarkStart w:id="9" w:name="_Toc530599080"/>
       <w:r>
         <w:rPr>
           <w:b/>
@@ -5019,7 +5026,7 @@
         <w:lastRenderedPageBreak/>
         <w:t>PLANTEAMIENTO DEL PROBLEMA</w:t>
       </w:r>
-      <w:bookmarkEnd w:id="8"/>
+      <w:bookmarkEnd w:id="9"/>
     </w:p>
     <w:p>
       <w:pPr>
@@ -5035,11 +5042,11 @@
       <w:pPr>
         <w:pStyle w:val="Ttulo2"/>
       </w:pPr>
-      <w:bookmarkStart w:id="9" w:name="_Toc530582182"/>
+      <w:bookmarkStart w:id="10" w:name="_Toc530599081"/>
       <w:r>
         <w:t>Antecedentes bibliográficos</w:t>
       </w:r>
-      <w:bookmarkEnd w:id="9"/>
+      <w:bookmarkEnd w:id="10"/>
     </w:p>
     <w:p/>
     <w:p>
@@ -5059,11 +5066,11 @@
       <w:r>
         <w:t xml:space="preserve">Nicolás Romero es uno de los 125 Municipios del Estado de México y forma parte de la </w:t>
       </w:r>
-      <w:bookmarkStart w:id="10" w:name="_Hlk529433726"/>
+      <w:bookmarkStart w:id="11" w:name="_Hlk529433726"/>
       <w:r>
         <w:t xml:space="preserve">Zona Metropolitana del Valle de México </w:t>
       </w:r>
-      <w:bookmarkEnd w:id="10"/>
+      <w:bookmarkEnd w:id="11"/>
       <w:r>
         <w:t>(</w:t>
       </w:r>
@@ -5095,6 +5102,7 @@
           <w:id w:val="883068098"/>
           <w:citation/>
         </w:sdtPr>
+        <w:sdtEndPr/>
         <w:sdtContent>
           <w:r>
             <w:fldChar w:fldCharType="begin"/>
@@ -5109,7 +5117,7 @@
             <w:rPr>
               <w:noProof/>
             </w:rPr>
-            <w:t>(MÉXICO, 2014)</w:t>
+            <w:t>(Gaceta, 2014)</w:t>
           </w:r>
           <w:r>
             <w:fldChar w:fldCharType="end"/>
@@ -5126,6 +5134,7 @@
           <w:id w:val="-325672040"/>
           <w:citation/>
         </w:sdtPr>
+        <w:sdtEndPr/>
         <w:sdtContent>
           <w:r>
             <w:fldChar w:fldCharType="begin"/>
@@ -5140,7 +5149,7 @@
             <w:rPr>
               <w:noProof/>
             </w:rPr>
-            <w:t>(MÉXICO, 2014)</w:t>
+            <w:t>(Gaceta, 2014)</w:t>
           </w:r>
           <w:r>
             <w:fldChar w:fldCharType="end"/>
@@ -5160,6 +5169,7 @@
           <w:id w:val="-1312014015"/>
           <w:citation/>
         </w:sdtPr>
+        <w:sdtEndPr/>
         <w:sdtContent>
           <w:r>
             <w:fldChar w:fldCharType="begin"/>
@@ -5189,6 +5199,7 @@
           <w:id w:val="37177082"/>
           <w:citation/>
         </w:sdtPr>
+        <w:sdtEndPr/>
         <w:sdtContent>
           <w:r>
             <w:fldChar w:fldCharType="begin"/>
@@ -5215,8 +5226,13 @@
       </w:r>
     </w:p>
     <w:p>
-      <w:r>
-        <w:t>noviembre 27 de 2003. Nace la “LEY DE TRANSPARENCIA Y ACCESO A LA INFORMACIÓN PÚBLICA DEL ESTADO DE MÉXICO Y MUNICIPIOS”. La cual tiene por objeto, transparentar el ejercicio de la función pública, tutelar y garantizar a toda persona, el ejercicio del derecho de acceso a la información pública. En su Artículo 2. Fracción IV. Documentos: a los expedientes, reportes, estudios, actas, resoluciones, oficios, correspondencia, acuerdos, directivas, directrices, circulares, convenios, contratos, instructivos, notas, memorándums, estadísticas, o bien, cualquier otro registro que documente el ejercicio de las facultades o la actividad de los sujetos obligados y sus servidores públicos, sin importar su fuente o fecha de elaboración.</w:t>
+      <w:proofErr w:type="gramStart"/>
+      <w:r>
+        <w:t>noviembre</w:t>
+      </w:r>
+      <w:proofErr w:type="gramEnd"/>
+      <w:r>
+        <w:t xml:space="preserve"> 27 de 2003. Nace la “LEY DE TRANSPARENCIA Y ACCESO A LA INFORMACIÓN PÚBLICA DEL ESTADO DE MÉXICO Y MUNICIPIOS”. La cual tiene por objeto, transparentar el ejercicio de la función pública, tutelar y garantizar a toda persona, el ejercicio del derecho de acceso a la información pública. En su Artículo 2. Fracción IV. Documentos: a los expedientes, reportes, estudios, actas, resoluciones, oficios, correspondencia, acuerdos, directivas, directrices, circulares, convenios, contratos, instructivos, notas, memorándums, estadísticas, o bien, cualquier otro registro que documente el ejercicio de las facultades o la actividad de los sujetos obligados y sus servidores públicos, sin importar su fuente o fecha de elaboración.</w:t>
       </w:r>
     </w:p>
     <w:p>
@@ -5229,6 +5245,7 @@
           <w:id w:val="-1284193182"/>
           <w:citation/>
         </w:sdtPr>
+        <w:sdtEndPr/>
         <w:sdtContent>
           <w:r>
             <w:fldChar w:fldCharType="begin"/>
@@ -5243,7 +5260,7 @@
             <w:rPr>
               <w:noProof/>
             </w:rPr>
-            <w:t xml:space="preserve"> (LEY PARA EL USO DE MEDIOS ELECTRÓNICOS DEL ESTADO DE MÉXICO, 2010)</w:t>
+            <w:t xml:space="preserve"> (Ley para el uso de medios electrónicos del estado de México, 2010)</w:t>
           </w:r>
           <w:r>
             <w:fldChar w:fldCharType="end"/>
@@ -5263,6 +5280,7 @@
           <w:id w:val="1846131221"/>
           <w:citation/>
         </w:sdtPr>
+        <w:sdtEndPr/>
         <w:sdtContent>
           <w:r>
             <w:fldChar w:fldCharType="begin"/>
@@ -5337,6 +5355,7 @@
           <w:id w:val="-1626991763"/>
           <w:citation/>
         </w:sdtPr>
+        <w:sdtEndPr/>
         <w:sdtContent>
           <w:r>
             <w:fldChar w:fldCharType="begin"/>
@@ -5351,7 +5370,7 @@
             <w:rPr>
               <w:noProof/>
             </w:rPr>
-            <w:t xml:space="preserve"> (LEY DE GOBIERNO DIGITAL DEL ESTADO DE MÉXICO Y MUNICIPIOS, 2015)</w:t>
+            <w:t xml:space="preserve"> (Ley de Gobierno digital del Estado de México y Municipios, 2015)</w:t>
           </w:r>
           <w:r>
             <w:fldChar w:fldCharType="end"/>
@@ -5418,6 +5437,7 @@
           <w:id w:val="224658112"/>
           <w:citation/>
         </w:sdtPr>
+        <w:sdtEndPr/>
         <w:sdtContent>
           <w:r>
             <w:fldChar w:fldCharType="begin"/>
@@ -5468,6 +5488,7 @@
           <w:id w:val="-266157313"/>
           <w:citation/>
         </w:sdtPr>
+        <w:sdtEndPr/>
         <w:sdtContent>
           <w:r>
             <w:fldChar w:fldCharType="begin"/>
@@ -5531,6 +5552,7 @@
           <w:id w:val="-1466885523"/>
           <w:citation/>
         </w:sdtPr>
+        <w:sdtEndPr/>
         <w:sdtContent>
           <w:r>
             <w:fldChar w:fldCharType="begin"/>
@@ -5572,6 +5594,7 @@
           <w:id w:val="2123190297"/>
           <w:citation/>
         </w:sdtPr>
+        <w:sdtEndPr/>
         <w:sdtContent>
           <w:r>
             <w:fldChar w:fldCharType="begin"/>
@@ -5701,17 +5724,17 @@
         <w:t>presentar</w:t>
       </w:r>
       <w:r>
-        <w:t xml:space="preserve"> en forma impresa o </w:t>
+        <w:t xml:space="preserve"> en forma impresa o en </w:t>
+      </w:r>
+      <w:r>
+        <w:t xml:space="preserve">pantalla </w:t>
+      </w:r>
+      <w:r>
+        <w:t xml:space="preserve">y son interpretables por cualquier aparato que pueda captar imágenes y </w:t>
       </w:r>
       <w:r>
         <w:lastRenderedPageBreak/>
-        <w:t xml:space="preserve">en </w:t>
-      </w:r>
-      <w:r>
-        <w:t xml:space="preserve">pantalla </w:t>
-      </w:r>
-      <w:r>
-        <w:t xml:space="preserve">y son interpretables por cualquier aparato que pueda captar imágenes y que cuente con el software </w:t>
+        <w:t xml:space="preserve">que cuente con el software </w:t>
       </w:r>
       <w:r>
         <w:t>adecuado</w:t>
@@ -5724,6 +5747,7 @@
           <w:id w:val="1368489544"/>
           <w:citation/>
         </w:sdtPr>
+        <w:sdtEndPr/>
         <w:sdtContent>
           <w:r>
             <w:fldChar w:fldCharType="begin"/>
@@ -5779,6 +5803,7 @@
           <w:id w:val="924764612"/>
           <w:citation/>
         </w:sdtPr>
+        <w:sdtEndPr/>
         <w:sdtContent>
           <w:r>
             <w:fldChar w:fldCharType="begin"/>
@@ -5813,12 +5838,12 @@
       <w:pPr>
         <w:pStyle w:val="Ttulo2"/>
       </w:pPr>
-      <w:bookmarkStart w:id="11" w:name="_Toc530582183"/>
+      <w:bookmarkStart w:id="12" w:name="_Toc530599082"/>
       <w:r>
         <w:lastRenderedPageBreak/>
         <w:t>Planteamiento del problema</w:t>
       </w:r>
-      <w:bookmarkEnd w:id="11"/>
+      <w:bookmarkEnd w:id="12"/>
     </w:p>
     <w:p/>
     <w:p>
@@ -5874,10 +5899,12 @@
         <w:t xml:space="preserve">, son cada vez </w:t>
       </w:r>
       <w:proofErr w:type="spellStart"/>
+      <w:proofErr w:type="gramStart"/>
       <w:r>
         <w:t>mas</w:t>
       </w:r>
       <w:proofErr w:type="spellEnd"/>
+      <w:proofErr w:type="gramEnd"/>
       <w:r>
         <w:t xml:space="preserve"> comunes a nivel global</w:t>
       </w:r>
@@ -5927,6 +5954,7 @@
           <w:id w:val="1078944664"/>
           <w:citation/>
         </w:sdtPr>
+        <w:sdtEndPr/>
         <w:sdtContent>
           <w:r>
             <w:fldChar w:fldCharType="begin"/>
@@ -5980,6 +6008,7 @@
           <w:id w:val="-2115278454"/>
           <w:citation/>
         </w:sdtPr>
+        <w:sdtEndPr/>
         <w:sdtContent>
           <w:r>
             <w:fldChar w:fldCharType="begin"/>
@@ -6104,6 +6133,7 @@
           <w:id w:val="1734197162"/>
           <w:citation/>
         </w:sdtPr>
+        <w:sdtEndPr/>
         <w:sdtContent>
           <w:r>
             <w:fldChar w:fldCharType="begin"/>
@@ -6146,8 +6176,13 @@
         <w:t>orientados a apoyar la emisión eficiente de medios escritos de comunicación</w:t>
       </w:r>
       <w:r>
-        <w:t xml:space="preserve"> impresa </w:t>
-      </w:r>
+        <w:t xml:space="preserve"> </w:t>
+      </w:r>
+      <w:proofErr w:type="gramStart"/>
+      <w:r>
+        <w:t xml:space="preserve">impresa </w:t>
+      </w:r>
+      <w:proofErr w:type="gramEnd"/>
       <w:r>
         <w:rPr>
           <w:rStyle w:val="Refdenotaalpie"/>
@@ -6190,9 +6225,11 @@
       <w:r>
         <w:t xml:space="preserve"> causas que pueden estar </w:t>
       </w:r>
+      <w:proofErr w:type="gramStart"/>
       <w:r>
         <w:t>originado</w:t>
       </w:r>
+      <w:proofErr w:type="gramEnd"/>
       <w:r>
         <w:t xml:space="preserve"> este problema, la </w:t>
       </w:r>
@@ -6279,12 +6316,12 @@
       <w:pPr>
         <w:pStyle w:val="Ttulo2"/>
       </w:pPr>
-      <w:bookmarkStart w:id="12" w:name="_Toc530582184"/>
+      <w:bookmarkStart w:id="13" w:name="_Toc530599083"/>
       <w:r>
         <w:lastRenderedPageBreak/>
         <w:t>Pregunta central de investigación</w:t>
       </w:r>
-      <w:bookmarkEnd w:id="12"/>
+      <w:bookmarkEnd w:id="13"/>
     </w:p>
     <w:p/>
     <w:p>
@@ -6302,14 +6339,14 @@
       <w:pPr>
         <w:pStyle w:val="Ttulo2"/>
       </w:pPr>
-      <w:bookmarkStart w:id="13" w:name="_Toc530582185"/>
+      <w:bookmarkStart w:id="14" w:name="_Toc530599084"/>
       <w:r>
         <w:t>Pregunta</w:t>
       </w:r>
       <w:r>
         <w:t>s de investigación</w:t>
       </w:r>
-      <w:bookmarkEnd w:id="13"/>
+      <w:bookmarkEnd w:id="14"/>
     </w:p>
     <w:p/>
     <w:p>
@@ -6359,12 +6396,12 @@
       <w:pPr>
         <w:pStyle w:val="Ttulo2"/>
       </w:pPr>
-      <w:bookmarkStart w:id="14" w:name="_Toc530582186"/>
+      <w:bookmarkStart w:id="15" w:name="_Toc530599085"/>
       <w:r>
         <w:lastRenderedPageBreak/>
         <w:t>Objetivo general</w:t>
       </w:r>
-      <w:bookmarkEnd w:id="14"/>
+      <w:bookmarkEnd w:id="15"/>
     </w:p>
     <w:p/>
     <w:p>
@@ -6380,11 +6417,11 @@
       <w:pPr>
         <w:pStyle w:val="Ttulo2"/>
       </w:pPr>
-      <w:bookmarkStart w:id="15" w:name="_Toc530582187"/>
+      <w:bookmarkStart w:id="16" w:name="_Toc530599086"/>
       <w:r>
         <w:t>Objetivos específicos</w:t>
       </w:r>
-      <w:bookmarkEnd w:id="15"/>
+      <w:bookmarkEnd w:id="16"/>
     </w:p>
     <w:p/>
     <w:p>
@@ -6443,12 +6480,12 @@
       <w:pPr>
         <w:pStyle w:val="Ttulo2"/>
       </w:pPr>
-      <w:bookmarkStart w:id="16" w:name="_Toc530582188"/>
+      <w:bookmarkStart w:id="17" w:name="_Toc530599087"/>
       <w:r>
         <w:lastRenderedPageBreak/>
         <w:t>Hipótesis</w:t>
       </w:r>
-      <w:bookmarkEnd w:id="16"/>
+      <w:bookmarkEnd w:id="17"/>
     </w:p>
     <w:p/>
     <w:p>
@@ -6461,14 +6498,14 @@
       <w:pPr>
         <w:pStyle w:val="Ttulo2"/>
       </w:pPr>
-      <w:bookmarkStart w:id="17" w:name="_Toc530582189"/>
+      <w:bookmarkStart w:id="18" w:name="_Toc530599088"/>
       <w:r>
         <w:t>Hipótesis</w:t>
       </w:r>
       <w:r>
         <w:t xml:space="preserve"> especificas</w:t>
       </w:r>
-      <w:bookmarkEnd w:id="17"/>
+      <w:bookmarkEnd w:id="18"/>
     </w:p>
     <w:p/>
     <w:p>
@@ -6526,12 +6563,12 @@
       <w:pPr>
         <w:pStyle w:val="Ttulo2"/>
       </w:pPr>
-      <w:bookmarkStart w:id="18" w:name="_Toc530582190"/>
+      <w:bookmarkStart w:id="19" w:name="_Toc530599089"/>
       <w:r>
         <w:lastRenderedPageBreak/>
         <w:t>Justificación</w:t>
       </w:r>
-      <w:bookmarkEnd w:id="18"/>
+      <w:bookmarkEnd w:id="19"/>
     </w:p>
     <w:p/>
     <w:p>
@@ -6645,12 +6682,12 @@
       <w:pPr>
         <w:pStyle w:val="Ttulo2"/>
       </w:pPr>
-      <w:bookmarkStart w:id="19" w:name="_Toc530582191"/>
+      <w:bookmarkStart w:id="20" w:name="_Toc530599090"/>
       <w:r>
         <w:lastRenderedPageBreak/>
         <w:t>Alcances y limitaciones</w:t>
       </w:r>
-      <w:bookmarkEnd w:id="19"/>
+      <w:bookmarkEnd w:id="20"/>
     </w:p>
     <w:p/>
     <w:p>
@@ -6753,12 +6790,12 @@
       <w:pPr>
         <w:pStyle w:val="Ttulo2"/>
       </w:pPr>
-      <w:bookmarkStart w:id="20" w:name="_Toc530582192"/>
+      <w:bookmarkStart w:id="21" w:name="_Toc530599091"/>
       <w:r>
         <w:lastRenderedPageBreak/>
         <w:t>Definición de variables</w:t>
       </w:r>
-      <w:bookmarkEnd w:id="20"/>
+      <w:bookmarkEnd w:id="21"/>
     </w:p>
     <w:p/>
     <w:p>
@@ -6839,6 +6876,7 @@
           <w:id w:val="675233351"/>
           <w:citation/>
         </w:sdtPr>
+        <w:sdtEndPr/>
         <w:sdtContent>
           <w:r>
             <w:fldChar w:fldCharType="begin"/>
@@ -6927,6 +6965,7 @@
           <w:id w:val="-1234394268"/>
           <w:citation/>
         </w:sdtPr>
+        <w:sdtEndPr/>
         <w:sdtContent>
           <w:r>
             <w:fldChar w:fldCharType="begin"/>
@@ -6979,6 +7018,7 @@
           <w:id w:val="809672723"/>
           <w:citation/>
         </w:sdtPr>
+        <w:sdtEndPr/>
         <w:sdtContent>
           <w:r>
             <w:fldChar w:fldCharType="begin"/>
@@ -6993,7 +7033,7 @@
             <w:rPr>
               <w:noProof/>
             </w:rPr>
-            <w:t>(LEY DE GOBIERNO DIGITAL DEL ESTADO DE MÉXICO Y MUNICIPIOS, 2015)</w:t>
+            <w:t>(Ley de Gobierno digital del Estado de México y Municipios, 2015)</w:t>
           </w:r>
           <w:r>
             <w:fldChar w:fldCharType="end"/>
@@ -7104,6 +7144,7 @@
           <w:id w:val="1538400762"/>
           <w:citation/>
         </w:sdtPr>
+        <w:sdtEndPr/>
         <w:sdtContent>
           <w:r>
             <w:fldChar w:fldCharType="begin"/>
@@ -7144,6 +7185,7 @@
           <w:id w:val="-986781838"/>
           <w:citation/>
         </w:sdtPr>
+        <w:sdtEndPr/>
         <w:sdtContent>
           <w:r>
             <w:fldChar w:fldCharType="begin"/>
@@ -7158,7 +7200,7 @@
             <w:rPr>
               <w:noProof/>
             </w:rPr>
-            <w:t xml:space="preserve"> (PND, 2013-2018)</w:t>
+            <w:t xml:space="preserve"> (Plan Nacional de Desarrollo Gobierno de la Republica Méxicana, Eje 1. Estado de Derecho y seguridad, 2013-2018)</w:t>
           </w:r>
           <w:r>
             <w:fldChar w:fldCharType="end"/>
@@ -7194,7 +7236,7 @@
           <w:b/>
         </w:rPr>
       </w:pPr>
-      <w:bookmarkStart w:id="21" w:name="_Hlk530116689"/>
+      <w:bookmarkStart w:id="22" w:name="_Hlk530116689"/>
       <w:r>
         <w:rPr>
           <w:b/>
@@ -7219,7 +7261,7 @@
         </w:rPr>
         <w:t>igital</w:t>
       </w:r>
-      <w:bookmarkEnd w:id="21"/>
+      <w:bookmarkEnd w:id="22"/>
       <w:r>
         <w:rPr>
           <w:b/>
@@ -7255,6 +7297,7 @@
           <w:id w:val="-2102706760"/>
           <w:citation/>
         </w:sdtPr>
+        <w:sdtEndPr/>
         <w:sdtContent>
           <w:r>
             <w:fldChar w:fldCharType="begin"/>
@@ -7269,7 +7312,7 @@
             <w:rPr>
               <w:noProof/>
             </w:rPr>
-            <w:t xml:space="preserve"> (Martinez, 2016)</w:t>
+            <w:t xml:space="preserve"> (Martinez, Indicadores clave para aplicaciones , 2016)</w:t>
           </w:r>
           <w:r>
             <w:fldChar w:fldCharType="end"/>
@@ -7281,14 +7324,14 @@
       </w:r>
     </w:p>
     <w:p>
-      <w:bookmarkStart w:id="22" w:name="_Hlk530116701"/>
+      <w:bookmarkStart w:id="23" w:name="_Hlk530116701"/>
       <w:r>
         <w:rPr>
           <w:b/>
         </w:rPr>
         <w:t>Certeza Legal</w:t>
       </w:r>
-      <w:bookmarkEnd w:id="22"/>
+      <w:bookmarkEnd w:id="23"/>
       <w:r>
         <w:rPr>
           <w:b/>
@@ -7383,7 +7426,7 @@
       <w:pPr>
         <w:pStyle w:val="Ttulo2"/>
       </w:pPr>
-      <w:bookmarkStart w:id="23" w:name="_Toc530582193"/>
+      <w:bookmarkStart w:id="24" w:name="_Toc530599092"/>
       <w:r>
         <w:lastRenderedPageBreak/>
         <w:t>Descri</w:t>
@@ -7394,7 +7437,7 @@
       <w:r>
         <w:t>el contenido</w:t>
       </w:r>
-      <w:bookmarkEnd w:id="23"/>
+      <w:bookmarkEnd w:id="24"/>
       <w:r>
         <w:t xml:space="preserve"> </w:t>
       </w:r>
@@ -7534,7 +7577,7 @@
           <w:b/>
         </w:rPr>
       </w:pPr>
-      <w:bookmarkStart w:id="24" w:name="_Toc530582194"/>
+      <w:bookmarkStart w:id="25" w:name="_Toc530599093"/>
       <w:r>
         <w:rPr>
           <w:b/>
@@ -7548,7 +7591,7 @@
         </w:rPr>
         <w:t xml:space="preserve"> Y CONCEPTUAL</w:t>
       </w:r>
-      <w:bookmarkEnd w:id="24"/>
+      <w:bookmarkEnd w:id="25"/>
     </w:p>
     <w:p>
       <w:pPr>
@@ -7568,7 +7611,7 @@
           <w:numId w:val="5"/>
         </w:numPr>
       </w:pPr>
-      <w:bookmarkStart w:id="25" w:name="_Toc530582195"/>
+      <w:bookmarkStart w:id="26" w:name="_Toc530599094"/>
       <w:r>
         <w:t>Marco histórico</w:t>
       </w:r>
@@ -7578,7 +7621,7 @@
       <w:r>
         <w:t>del Sello Digital</w:t>
       </w:r>
-      <w:bookmarkEnd w:id="25"/>
+      <w:bookmarkEnd w:id="26"/>
     </w:p>
     <w:p>
       <w:r>
@@ -7771,6 +7814,7 @@
           <w:id w:val="321626565"/>
           <w:citation/>
         </w:sdtPr>
+        <w:sdtEndPr/>
         <w:sdtContent>
           <w:r>
             <w:fldChar w:fldCharType="begin"/>
@@ -7785,7 +7829,7 @@
             <w:rPr>
               <w:noProof/>
             </w:rPr>
-            <w:t xml:space="preserve"> (SANDOVAL ACOSTA, 2014)</w:t>
+            <w:t xml:space="preserve"> (Sandoval &amp; Robert Stephano, 2014)</w:t>
           </w:r>
           <w:r>
             <w:fldChar w:fldCharType="end"/>
@@ -7918,6 +7962,7 @@
           <w:id w:val="-1159380999"/>
           <w:citation/>
         </w:sdtPr>
+        <w:sdtEndPr/>
         <w:sdtContent>
           <w:r>
             <w:fldChar w:fldCharType="begin"/>
@@ -7952,6 +7997,7 @@
           <w:id w:val="-182902278"/>
           <w:citation/>
         </w:sdtPr>
+        <w:sdtEndPr/>
         <w:sdtContent>
           <w:r>
             <w:fldChar w:fldCharType="begin"/>
@@ -7986,6 +8032,7 @@
           <w:id w:val="1059982352"/>
           <w:citation/>
         </w:sdtPr>
+        <w:sdtEndPr/>
         <w:sdtContent>
           <w:r>
             <w:fldChar w:fldCharType="begin"/>
@@ -8076,6 +8123,7 @@
           <w:id w:val="1144769955"/>
           <w:citation/>
         </w:sdtPr>
+        <w:sdtEndPr/>
         <w:sdtContent>
           <w:r>
             <w:fldChar w:fldCharType="begin"/>
@@ -8151,6 +8199,7 @@
           <w:id w:val="-826198080"/>
           <w:citation/>
         </w:sdtPr>
+        <w:sdtEndPr/>
         <w:sdtContent>
           <w:r>
             <w:fldChar w:fldCharType="begin"/>
@@ -8210,6 +8259,7 @@
           <w:id w:val="1096205127"/>
           <w:citation/>
         </w:sdtPr>
+        <w:sdtEndPr/>
         <w:sdtContent>
           <w:r>
             <w:fldChar w:fldCharType="begin"/>
@@ -8745,6 +8795,7 @@
           <w:id w:val="-115294499"/>
           <w:citation/>
         </w:sdtPr>
+        <w:sdtEndPr/>
         <w:sdtContent>
           <w:r>
             <w:rPr>
@@ -9012,13 +9063,7 @@
         <w:rPr>
           <w:b/>
         </w:rPr>
-        <w:t xml:space="preserve"> </w:t>
-      </w:r>
-      <w:r>
-        <w:rPr>
-          <w:b/>
-        </w:rPr>
-        <w:t>(QUICK RESPONSE - RESPUESTA RÁPIDA)</w:t>
+        <w:t xml:space="preserve"> (QUICK RESPONSE - RESPUESTA RÁPIDA)</w:t>
       </w:r>
     </w:p>
     <w:p>
@@ -9078,6 +9123,7 @@
         <w:pStyle w:val="Textonotapie"/>
         <w:rPr>
           <w:sz w:val="18"/>
+          <w:szCs w:val="18"/>
         </w:rPr>
       </w:pPr>
       <w:r>
@@ -9117,13 +9163,26 @@
         <w:rPr>
           <w:sz w:val="18"/>
         </w:rPr>
-        <w:t xml:space="preserve">, Recuperado de: </w:t>
+        <w:t xml:space="preserve">, </w:t>
+      </w:r>
+      <w:r>
+        <w:rPr>
+          <w:sz w:val="18"/>
+        </w:rPr>
+        <w:t>Fuente</w:t>
+      </w:r>
+      <w:r>
+        <w:rPr>
+          <w:sz w:val="18"/>
+        </w:rPr>
+        <w:t xml:space="preserve">: </w:t>
       </w:r>
       <w:hyperlink r:id="rId14" w:anchor="/media/File:QR_Format_Information.svg" w:history="1">
         <w:r>
           <w:rPr>
             <w:rStyle w:val="Hipervnculo"/>
             <w:sz w:val="18"/>
+            <w:szCs w:val="18"/>
           </w:rPr>
           <w:t>https://es.wikipedia.org/wiki/C%C3%B3digo_QR#/media/File:QR_Format_Information.svg</w:t>
         </w:r>
@@ -9231,23 +9290,27 @@
           <w:i/>
           <w:sz w:val="18"/>
         </w:rPr>
-        <w:t>Ilustración 1</w:t>
-      </w:r>
-      <w:r>
-        <w:rPr>
+        <w:t xml:space="preserve">Ilustración </w:t>
+      </w:r>
+      <w:r>
+        <w:rPr>
+          <w:i/>
           <w:sz w:val="18"/>
-        </w:rPr>
-        <w:t xml:space="preserve">. </w:t>
+          <w:szCs w:val="18"/>
+        </w:rPr>
+        <w:t>2</w:t>
       </w:r>
       <w:r>
         <w:rPr>
           <w:sz w:val="18"/>
-        </w:rPr>
-        <w:t>E</w:t>
+          <w:szCs w:val="18"/>
+        </w:rPr>
+        <w:t>. E</w:t>
       </w:r>
       <w:r>
         <w:rPr>
           <w:sz w:val="18"/>
+          <w:szCs w:val="18"/>
         </w:rPr>
         <w:t xml:space="preserve">structura del código </w:t>
       </w:r>
@@ -9255,6 +9318,7 @@
       <w:r>
         <w:rPr>
           <w:sz w:val="18"/>
+          <w:szCs w:val="18"/>
         </w:rPr>
         <w:t>QR</w:t>
       </w:r>
@@ -9262,27 +9326,51 @@
       <w:r>
         <w:rPr>
           <w:sz w:val="18"/>
+          <w:szCs w:val="18"/>
         </w:rPr>
         <w:t xml:space="preserve"> (QUICK RESPONSE - RESPUESTA RÁPIDA)</w:t>
       </w:r>
       <w:r>
         <w:rPr>
+          <w:sz w:val="18"/>
+          <w:szCs w:val="18"/>
+        </w:rPr>
+        <w:t xml:space="preserve">, </w:t>
+      </w:r>
+      <w:r>
+        <w:rPr>
+          <w:sz w:val="18"/>
+          <w:szCs w:val="18"/>
+        </w:rPr>
+        <w:t>Fuente</w:t>
+      </w:r>
+      <w:r>
+        <w:rPr>
+          <w:sz w:val="18"/>
+          <w:szCs w:val="18"/>
+        </w:rPr>
+        <w:t>:</w:t>
+      </w:r>
+      <w:r>
+        <w:rPr>
           <w:sz w:val="20"/>
         </w:rPr>
-        <w:t xml:space="preserve">, Recuperado de: </w:t>
+        <w:t xml:space="preserve"> </w:t>
       </w:r>
       <w:hyperlink r:id="rId16" w:anchor="/media/File:C%C3%B3digo_QR_Ejemplo_de_Estructura.svg" w:history="1">
         <w:r>
           <w:rPr>
             <w:rStyle w:val="Hipervnculo"/>
             <w:sz w:val="18"/>
+            <w:szCs w:val="18"/>
           </w:rPr>
           <w:t>https://es.wikipedia.org/wiki/C%C3%B3digo_QR#/media/File:C%C3%B3digo_QR_Ejemplo_de_Estructura.svg</w:t>
         </w:r>
       </w:hyperlink>
       <w:r>
         <w:rPr>
-          <w:sz w:val="20"/>
+          <w:sz w:val="18"/>
+          <w:szCs w:val="18"/>
         </w:rPr>
         <w:t>.</w:t>
       </w:r>
@@ -9402,44 +9490,39 @@
     <w:p>
       <w:pPr>
         <w:jc w:val="center"/>
+        <w:rPr>
+          <w:sz w:val="18"/>
+          <w:szCs w:val="18"/>
+        </w:rPr>
       </w:pPr>
       <w:r>
         <w:rPr>
           <w:i/>
           <w:sz w:val="18"/>
-        </w:rPr>
-        <w:t xml:space="preserve">Ilustración </w:t>
-      </w:r>
-      <w:r>
-        <w:rPr>
-          <w:i/>
+          <w:szCs w:val="18"/>
+        </w:rPr>
+        <w:t>Ilustración 3</w:t>
+      </w:r>
+      <w:r>
+        <w:rPr>
           <w:sz w:val="18"/>
-        </w:rPr>
-        <w:t>3</w:t>
-      </w:r>
+          <w:szCs w:val="18"/>
+        </w:rPr>
+        <w:t xml:space="preserve">. Código </w:t>
+      </w:r>
+      <w:proofErr w:type="spellStart"/>
       <w:r>
         <w:rPr>
           <w:sz w:val="18"/>
-        </w:rPr>
-        <w:t xml:space="preserve">. </w:t>
-      </w:r>
+          <w:szCs w:val="18"/>
+        </w:rPr>
+        <w:t>QR</w:t>
+      </w:r>
+      <w:proofErr w:type="spellEnd"/>
       <w:r>
         <w:rPr>
           <w:sz w:val="18"/>
-        </w:rPr>
-        <w:t xml:space="preserve">Código </w:t>
-      </w:r>
-      <w:proofErr w:type="spellStart"/>
-      <w:r>
-        <w:rPr>
-          <w:sz w:val="18"/>
-        </w:rPr>
-        <w:t>QR</w:t>
-      </w:r>
-      <w:proofErr w:type="spellEnd"/>
-      <w:r>
-        <w:rPr>
-          <w:sz w:val="18"/>
+          <w:szCs w:val="18"/>
         </w:rPr>
         <w:t xml:space="preserve"> (Quick Response – Código Respuesta Rápida)</w:t>
       </w:r>
@@ -9592,6 +9675,7 @@
           <w:id w:val="1047184203"/>
           <w:citation/>
         </w:sdtPr>
+        <w:sdtEndPr/>
         <w:sdtContent>
           <w:r>
             <w:rPr>
@@ -9678,7 +9762,15 @@
         <w:t>,</w:t>
       </w:r>
       <w:r>
-        <w:t xml:space="preserve"> como una herramienta para realizar documentos digitales, obliga a muchas empresas a adquirir sistemas para realizarlos</w:t>
+        <w:t xml:space="preserve"> como una herramienta para realizar documentos digitales, </w:t>
+      </w:r>
+      <w:proofErr w:type="gramStart"/>
+      <w:r>
+        <w:t>obliga</w:t>
+      </w:r>
+      <w:proofErr w:type="gramEnd"/>
+      <w:r>
+        <w:t xml:space="preserve"> a muchas empresas a adquirir sistemas para realizarlos</w:t>
       </w:r>
       <w:r>
         <w:t>.</w:t>
@@ -9779,7 +9871,7 @@
           <w:szCs w:val="22"/>
         </w:rPr>
       </w:pPr>
-      <w:bookmarkStart w:id="26" w:name="_Toc530582196"/>
+      <w:bookmarkStart w:id="27" w:name="_Toc530599095"/>
       <w:r>
         <w:lastRenderedPageBreak/>
         <w:t>Marco histórico</w:t>
@@ -9804,7 +9896,7 @@
         </w:rPr>
         <w:t>.</w:t>
       </w:r>
-      <w:bookmarkEnd w:id="26"/>
+      <w:bookmarkEnd w:id="27"/>
     </w:p>
     <w:p/>
     <w:p>
@@ -9860,6 +9952,7 @@
           <w:id w:val="319170897"/>
           <w:citation/>
         </w:sdtPr>
+        <w:sdtEndPr/>
         <w:sdtContent>
           <w:r>
             <w:fldChar w:fldCharType="begin"/>
@@ -9907,6 +10000,7 @@
           <w:id w:val="2134210177"/>
           <w:citation/>
         </w:sdtPr>
+        <w:sdtEndPr/>
         <w:sdtContent>
           <w:r>
             <w:fldChar w:fldCharType="begin"/>
@@ -9945,6 +10039,7 @@
           <w:id w:val="544184355"/>
           <w:citation/>
         </w:sdtPr>
+        <w:sdtEndPr/>
         <w:sdtContent>
           <w:r>
             <w:fldChar w:fldCharType="begin"/>
@@ -9987,6 +10082,7 @@
           <w:id w:val="-1148120861"/>
           <w:citation/>
         </w:sdtPr>
+        <w:sdtEndPr/>
         <w:sdtContent>
           <w:r>
             <w:fldChar w:fldCharType="begin"/>
@@ -10036,6 +10132,7 @@
           <w:id w:val="1706356936"/>
           <w:citation/>
         </w:sdtPr>
+        <w:sdtEndPr/>
         <w:sdtContent>
           <w:r>
             <w:fldChar w:fldCharType="begin"/>
@@ -10079,6 +10176,7 @@
           <w:id w:val="2051803553"/>
           <w:citation/>
         </w:sdtPr>
+        <w:sdtEndPr/>
         <w:sdtContent>
           <w:r>
             <w:fldChar w:fldCharType="begin"/>
@@ -10135,6 +10233,7 @@
           <w:id w:val="-1216196344"/>
           <w:citation/>
         </w:sdtPr>
+        <w:sdtEndPr/>
         <w:sdtContent>
           <w:r>
             <w:fldChar w:fldCharType="begin"/>
@@ -10172,6 +10271,7 @@
           <w:id w:val="453844185"/>
           <w:citation/>
         </w:sdtPr>
+        <w:sdtEndPr/>
         <w:sdtContent>
           <w:r>
             <w:fldChar w:fldCharType="begin"/>
@@ -10186,7 +10286,7 @@
             <w:rPr>
               <w:noProof/>
             </w:rPr>
-            <w:t>(LEY PARA EL USO DE MEDIOS ELECTRÓNICOS DEL ESTADO DE MÉXICO, 2010)</w:t>
+            <w:t>(Ley para el uso de medios electrónicos del estado de México, 2010)</w:t>
           </w:r>
           <w:r>
             <w:fldChar w:fldCharType="end"/>
@@ -10236,7 +10336,7 @@
           <w:numId w:val="5"/>
         </w:numPr>
       </w:pPr>
-      <w:bookmarkStart w:id="27" w:name="_Toc530582197"/>
+      <w:bookmarkStart w:id="28" w:name="_Toc530599096"/>
       <w:r>
         <w:t xml:space="preserve">Marco </w:t>
       </w:r>
@@ -10246,7 +10346,7 @@
       <w:r>
         <w:t>eórico</w:t>
       </w:r>
-      <w:bookmarkEnd w:id="27"/>
+      <w:bookmarkEnd w:id="28"/>
     </w:p>
     <w:p>
       <w:pPr>
@@ -10256,11 +10356,11 @@
           <w:numId w:val="11"/>
         </w:numPr>
       </w:pPr>
-      <w:bookmarkStart w:id="28" w:name="_Toc530582198"/>
+      <w:bookmarkStart w:id="29" w:name="_Toc530599097"/>
       <w:r>
         <w:t>Sello Digital</w:t>
       </w:r>
-      <w:bookmarkEnd w:id="28"/>
+      <w:bookmarkEnd w:id="29"/>
     </w:p>
     <w:p>
       <w:r>
@@ -10534,6 +10634,7 @@
           <w:id w:val="1134983391"/>
           <w:citation/>
         </w:sdtPr>
+        <w:sdtEndPr/>
         <w:sdtContent>
           <w:r>
             <w:fldChar w:fldCharType="begin"/>
@@ -10595,6 +10696,7 @@
           <w:id w:val="1470172109"/>
           <w:citation/>
         </w:sdtPr>
+        <w:sdtEndPr/>
         <w:sdtContent>
           <w:r>
             <w:fldChar w:fldCharType="begin"/>
@@ -10644,14 +10746,14 @@
           <w:numId w:val="11"/>
         </w:numPr>
       </w:pPr>
-      <w:bookmarkStart w:id="29" w:name="_Toc530582199"/>
+      <w:bookmarkStart w:id="30" w:name="_Toc530599098"/>
       <w:r>
         <w:t>C</w:t>
       </w:r>
       <w:r>
         <w:t>erteza legal en documentos oficiales</w:t>
       </w:r>
-      <w:bookmarkEnd w:id="29"/>
+      <w:bookmarkEnd w:id="30"/>
     </w:p>
     <w:p>
       <w:r>
@@ -10665,6 +10767,7 @@
           <w:id w:val="-229778664"/>
           <w:citation/>
         </w:sdtPr>
+        <w:sdtEndPr/>
         <w:sdtContent>
           <w:r>
             <w:fldChar w:fldCharType="begin"/>
@@ -10721,6 +10824,7 @@
           <w:id w:val="1046018132"/>
           <w:citation/>
         </w:sdtPr>
+        <w:sdtEndPr/>
         <w:sdtContent>
           <w:r>
             <w:fldChar w:fldCharType="begin"/>
@@ -10735,7 +10839,7 @@
             <w:rPr>
               <w:noProof/>
             </w:rPr>
-            <w:t>(LEY DE GOBIERNO DIGITAL DEL ESTADO DE MÉXICO Y MUNICIPIOS, 2015)</w:t>
+            <w:t>(Ley de Gobierno digital del Estado de México y Municipios, 2015)</w:t>
           </w:r>
           <w:r>
             <w:fldChar w:fldCharType="end"/>
@@ -10780,7 +10884,7 @@
           <w:numId w:val="5"/>
         </w:numPr>
       </w:pPr>
-      <w:bookmarkStart w:id="30" w:name="_Toc530582200"/>
+      <w:bookmarkStart w:id="31" w:name="_Toc530599099"/>
       <w:r>
         <w:lastRenderedPageBreak/>
         <w:t>Marco Co</w:t>
@@ -10788,7 +10892,7 @@
       <w:r>
         <w:t>nceptual</w:t>
       </w:r>
-      <w:bookmarkEnd w:id="30"/>
+      <w:bookmarkEnd w:id="31"/>
     </w:p>
     <w:p/>
     <w:p>
@@ -10799,11 +10903,11 @@
           <w:numId w:val="14"/>
         </w:numPr>
       </w:pPr>
-      <w:bookmarkStart w:id="31" w:name="_Toc530582201"/>
+      <w:bookmarkStart w:id="32" w:name="_Toc530599100"/>
       <w:r>
         <w:t>Sello digital</w:t>
       </w:r>
-      <w:bookmarkEnd w:id="31"/>
+      <w:bookmarkEnd w:id="32"/>
       <w:r>
         <w:t xml:space="preserve"> </w:t>
       </w:r>
@@ -10824,11 +10928,11 @@
           <w:numId w:val="14"/>
         </w:numPr>
       </w:pPr>
-      <w:bookmarkStart w:id="32" w:name="_Toc530582202"/>
+      <w:bookmarkStart w:id="33" w:name="_Toc530599101"/>
       <w:r>
         <w:t>Criptografía</w:t>
       </w:r>
-      <w:bookmarkEnd w:id="32"/>
+      <w:bookmarkEnd w:id="33"/>
     </w:p>
     <w:p>
       <w:r>
@@ -10865,11 +10969,11 @@
           <w:numId w:val="14"/>
         </w:numPr>
       </w:pPr>
-      <w:bookmarkStart w:id="33" w:name="_Toc530582203"/>
+      <w:bookmarkStart w:id="34" w:name="_Toc530599102"/>
       <w:r>
         <w:t>Criptografía de llave pública</w:t>
       </w:r>
-      <w:bookmarkEnd w:id="33"/>
+      <w:bookmarkEnd w:id="34"/>
     </w:p>
     <w:p>
       <w:r>
@@ -10896,14 +11000,14 @@
           <w:numId w:val="14"/>
         </w:numPr>
       </w:pPr>
-      <w:bookmarkStart w:id="34" w:name="_Toc530582204"/>
+      <w:bookmarkStart w:id="35" w:name="_Toc530599103"/>
       <w:r>
         <w:t xml:space="preserve">Criptografía de llave </w:t>
       </w:r>
       <w:r>
         <w:t>privada.</w:t>
       </w:r>
-      <w:bookmarkEnd w:id="34"/>
+      <w:bookmarkEnd w:id="35"/>
     </w:p>
     <w:p>
       <w:r>
@@ -10927,11 +11031,11 @@
           <w:numId w:val="14"/>
         </w:numPr>
       </w:pPr>
-      <w:bookmarkStart w:id="35" w:name="_Toc530582205"/>
+      <w:bookmarkStart w:id="36" w:name="_Toc530599104"/>
       <w:r>
         <w:t>Firma digital</w:t>
       </w:r>
-      <w:bookmarkEnd w:id="35"/>
+      <w:bookmarkEnd w:id="36"/>
     </w:p>
     <w:p>
       <w:r>
@@ -10957,7 +11061,7 @@
           <w:numId w:val="14"/>
         </w:numPr>
       </w:pPr>
-      <w:bookmarkStart w:id="36" w:name="_Toc530582206"/>
+      <w:bookmarkStart w:id="37" w:name="_Toc530599105"/>
       <w:r>
         <w:lastRenderedPageBreak/>
         <w:t xml:space="preserve">Códigos </w:t>
@@ -10987,7 +11091,7 @@
       <w:r>
         <w:t>)</w:t>
       </w:r>
-      <w:bookmarkEnd w:id="36"/>
+      <w:bookmarkEnd w:id="37"/>
     </w:p>
     <w:p>
       <w:r>
@@ -11234,7 +11338,7 @@
           <w:numId w:val="14"/>
         </w:numPr>
       </w:pPr>
-      <w:bookmarkStart w:id="37" w:name="_Toc530582207"/>
+      <w:bookmarkStart w:id="38" w:name="_Toc530599106"/>
       <w:proofErr w:type="spellStart"/>
       <w:r>
         <w:t>PKI</w:t>
@@ -11259,7 +11363,7 @@
       <w:r>
         <w:t xml:space="preserve"> – Infraestructura de Clave Pública)</w:t>
       </w:r>
-      <w:bookmarkEnd w:id="37"/>
+      <w:bookmarkEnd w:id="38"/>
     </w:p>
     <w:p>
       <w:proofErr w:type="spellStart"/>
@@ -11303,7 +11407,7 @@
           <w:numId w:val="14"/>
         </w:numPr>
       </w:pPr>
-      <w:bookmarkStart w:id="38" w:name="_Toc530582208"/>
+      <w:bookmarkStart w:id="39" w:name="_Toc530599107"/>
       <w:r>
         <w:t>e-A</w:t>
       </w:r>
@@ -11329,7 +11433,7 @@
       <w:r>
         <w:t xml:space="preserve"> - Administración Electrónica)</w:t>
       </w:r>
-      <w:bookmarkEnd w:id="38"/>
+      <w:bookmarkEnd w:id="39"/>
     </w:p>
     <w:p>
       <w:r>
@@ -11344,11 +11448,11 @@
           <w:numId w:val="14"/>
         </w:numPr>
       </w:pPr>
-      <w:bookmarkStart w:id="39" w:name="_Toc530582209"/>
+      <w:bookmarkStart w:id="40" w:name="_Toc530599108"/>
       <w:r>
         <w:t>Certificados electrónicos</w:t>
       </w:r>
-      <w:bookmarkEnd w:id="39"/>
+      <w:bookmarkEnd w:id="40"/>
     </w:p>
     <w:p>
       <w:r>
@@ -11375,11 +11479,11 @@
           <w:numId w:val="14"/>
         </w:numPr>
       </w:pPr>
-      <w:bookmarkStart w:id="40" w:name="_Toc530582210"/>
+      <w:bookmarkStart w:id="41" w:name="_Toc530599109"/>
       <w:r>
         <w:t>Firma electrónica avanzada</w:t>
       </w:r>
-      <w:bookmarkEnd w:id="40"/>
+      <w:bookmarkEnd w:id="41"/>
       <w:r>
         <w:t xml:space="preserve"> </w:t>
       </w:r>
@@ -11398,7 +11502,7 @@
           <w:numId w:val="14"/>
         </w:numPr>
       </w:pPr>
-      <w:bookmarkStart w:id="41" w:name="_Toc530582211"/>
+      <w:bookmarkStart w:id="42" w:name="_Toc530599110"/>
       <w:r>
         <w:t>Open</w:t>
       </w:r>
@@ -11409,7 +11513,7 @@
       <w:r>
         <w:t>source</w:t>
       </w:r>
-      <w:bookmarkEnd w:id="41"/>
+      <w:bookmarkEnd w:id="42"/>
       <w:proofErr w:type="spellEnd"/>
       <w:r>
         <w:t xml:space="preserve"> </w:t>
@@ -11445,7 +11549,7 @@
           <w:numId w:val="14"/>
         </w:numPr>
       </w:pPr>
-      <w:bookmarkStart w:id="43" w:name="_Toc530582212"/>
+      <w:bookmarkStart w:id="43" w:name="_Toc530599111"/>
       <w:r>
         <w:t>Certeza legal</w:t>
       </w:r>
@@ -11478,6 +11582,7 @@
           <w:id w:val="1479499750"/>
           <w:citation/>
         </w:sdtPr>
+        <w:sdtEndPr/>
         <w:sdtContent>
           <w:r>
             <w:fldChar w:fldCharType="begin"/>
@@ -11511,7 +11616,7 @@
           <w:numId w:val="14"/>
         </w:numPr>
       </w:pPr>
-      <w:bookmarkStart w:id="44" w:name="_Toc530582213"/>
+      <w:bookmarkStart w:id="44" w:name="_Toc530599112"/>
       <w:r>
         <w:t>Expediente digital</w:t>
       </w:r>
@@ -11526,6 +11631,7 @@
           <w:id w:val="2093266456"/>
           <w:citation/>
         </w:sdtPr>
+        <w:sdtEndPr/>
         <w:sdtContent>
           <w:r>
             <w:fldChar w:fldCharType="begin"/>
@@ -11540,7 +11646,7 @@
             <w:rPr>
               <w:noProof/>
             </w:rPr>
-            <w:t xml:space="preserve"> (LEY PARA EL USO DE MEDIOS ELECTRÓNICOS DEL ESTADO DE MÉXICO, 2010)</w:t>
+            <w:t xml:space="preserve"> (Ley para el uso de medios electrónicos del estado de México, 2010)</w:t>
           </w:r>
           <w:r>
             <w:fldChar w:fldCharType="end"/>
@@ -11573,7 +11679,7 @@
         <w:lastRenderedPageBreak/>
         <w:t xml:space="preserve"> </w:t>
       </w:r>
-      <w:bookmarkStart w:id="45" w:name="_Toc530582214"/>
+      <w:bookmarkStart w:id="45" w:name="_Toc530599113"/>
       <w:r>
         <w:rPr>
           <w:b/>
@@ -11591,7 +11697,7 @@
           <w:numId w:val="6"/>
         </w:numPr>
       </w:pPr>
-      <w:bookmarkStart w:id="46" w:name="_Toc530582215"/>
+      <w:bookmarkStart w:id="46" w:name="_Toc530599114"/>
       <w:r>
         <w:t>Diseño de investigación</w:t>
       </w:r>
@@ -11634,7 +11740,7 @@
           <w:b/>
         </w:rPr>
       </w:pPr>
-      <w:bookmarkStart w:id="47" w:name="_Toc530582216"/>
+      <w:bookmarkStart w:id="47" w:name="_Toc530599115"/>
       <w:r>
         <w:rPr>
           <w:b/>
@@ -11663,7 +11769,7 @@
           <w:b/>
         </w:rPr>
       </w:pPr>
-      <w:bookmarkStart w:id="48" w:name="_Toc530582217"/>
+      <w:bookmarkStart w:id="48" w:name="_Toc530599116"/>
       <w:r>
         <w:rPr>
           <w:b/>
@@ -11681,7 +11787,7 @@
         <w:br w:type="page"/>
       </w:r>
     </w:p>
-    <w:bookmarkStart w:id="49" w:name="_Toc530582218" w:displacedByCustomXml="next"/>
+    <w:bookmarkStart w:id="49" w:name="_Toc530599117" w:displacedByCustomXml="next"/>
     <w:sdt>
       <w:sdtPr>
         <w:rPr>
@@ -11727,6 +11833,7 @@
             <w:id w:val="-573587230"/>
             <w:bibliography/>
           </w:sdtPr>
+          <w:sdtEndPr/>
           <w:sdtContent>
             <w:p>
               <w:pPr>
@@ -11801,7 +11908,7 @@
                   <w:noProof/>
                   <w:lang w:val="es-ES"/>
                 </w:rPr>
-                <w:t>LEY DE TRANSPARENCIA Y ACCESO A LA INFORMACIÓN PÚBLICA (27 de noviembre de 2003).</w:t>
+                <w:t>Ley de transparencia y acceso a la información pública (27 de noviembre de 2003).</w:t>
               </w:r>
             </w:p>
             <w:p>
@@ -11835,7 +11942,7 @@
                   <w:noProof/>
                   <w:lang w:val="es-ES"/>
                 </w:rPr>
-                <w:t>LEY PARA EL USO DE MEDIOS ELECTRÓNICOS DEL ESTADO DE MÉXICO (28 de julio de 2010).</w:t>
+                <w:t>Ley para el uso de medios electrónicos del estado de México (28 de julio de 2010).</w:t>
               </w:r>
             </w:p>
             <w:p>
@@ -11866,10 +11973,36 @@
               </w:pPr>
               <w:r>
                 <w:rPr>
-                  <w:noProof/>
-                  <w:lang w:val="es-ES"/>
-                </w:rPr>
-                <w:t>LEY DE GOBIERNO DIGITAL DEL ESTADO DE MÉXICO Y MUNICIPIOS (14 de octubre de 2015).</w:t>
+                  <w:i/>
+                  <w:iCs/>
+                  <w:noProof/>
+                  <w:lang w:val="es-ES"/>
+                </w:rPr>
+                <w:t>Plan Nacional de Desarrollo Gobierno de la Republica Méxicana, Eje 1. Estado de Derecho y seguridad.</w:t>
+              </w:r>
+              <w:r>
+                <w:rPr>
+                  <w:noProof/>
+                  <w:lang w:val="es-ES"/>
+                </w:rPr>
+                <w:t xml:space="preserve"> (2013-2018). Recuperado de: http://pnd.gob.mx/.</w:t>
+              </w:r>
+            </w:p>
+            <w:p>
+              <w:pPr>
+                <w:pStyle w:val="Bibliografa"/>
+                <w:ind w:left="720" w:hanging="720"/>
+                <w:rPr>
+                  <w:noProof/>
+                  <w:lang w:val="es-ES"/>
+                </w:rPr>
+              </w:pPr>
+              <w:r>
+                <w:rPr>
+                  <w:noProof/>
+                  <w:lang w:val="es-ES"/>
+                </w:rPr>
+                <w:t>Ley de Gobierno digital del Estado de México y Municipios (14 de octubre de 2015).</w:t>
               </w:r>
             </w:p>
             <w:p>
@@ -11954,6 +12087,72 @@
                   <w:noProof/>
                   <w:lang w:val="es-ES"/>
                 </w:rPr>
+                <w:t xml:space="preserve">Adobe Inc. (1996). </w:t>
+              </w:r>
+              <w:r>
+                <w:rPr>
+                  <w:i/>
+                  <w:iCs/>
+                  <w:noProof/>
+                  <w:lang w:val="es-ES"/>
+                </w:rPr>
+                <w:t>Panorama mundial de la aplicación de la firma digital.</w:t>
+              </w:r>
+              <w:r>
+                <w:rPr>
+                  <w:noProof/>
+                  <w:lang w:val="es-ES"/>
+                </w:rPr>
+                <w:t xml:space="preserve"> Recuperado de: https://www.echosign.adobe.com/en/misc/international-Esignatures.html.</w:t>
+              </w:r>
+            </w:p>
+            <w:p>
+              <w:pPr>
+                <w:pStyle w:val="Bibliografa"/>
+                <w:ind w:left="720" w:hanging="720"/>
+                <w:rPr>
+                  <w:noProof/>
+                  <w:lang w:val="es-ES"/>
+                </w:rPr>
+              </w:pPr>
+              <w:r>
+                <w:rPr>
+                  <w:noProof/>
+                  <w:lang w:val="es-ES"/>
+                </w:rPr>
+                <w:t xml:space="preserve">Amexipac. (2017). </w:t>
+              </w:r>
+              <w:r>
+                <w:rPr>
+                  <w:i/>
+                  <w:iCs/>
+                  <w:noProof/>
+                  <w:lang w:val="es-ES"/>
+                </w:rPr>
+                <w:t>Servicios Fiscales Digitales en México: Evolución SAT.</w:t>
+              </w:r>
+              <w:r>
+                <w:rPr>
+                  <w:noProof/>
+                  <w:lang w:val="es-ES"/>
+                </w:rPr>
+                <w:t xml:space="preserve"> Estado de Mexico: Comercio y Firma Electrónica SE.</w:t>
+              </w:r>
+            </w:p>
+            <w:p>
+              <w:pPr>
+                <w:pStyle w:val="Bibliografa"/>
+                <w:ind w:left="720" w:hanging="720"/>
+                <w:rPr>
+                  <w:noProof/>
+                  <w:lang w:val="es-ES"/>
+                </w:rPr>
+              </w:pPr>
+              <w:r>
+                <w:rPr>
+                  <w:noProof/>
+                  <w:lang w:val="es-ES"/>
+                </w:rPr>
                 <w:t xml:space="preserve">Bautier, R. (1961). </w:t>
               </w:r>
               <w:r>
@@ -11987,6 +12186,7 @@
                   <w:noProof/>
                   <w:lang w:val="es-ES"/>
                 </w:rPr>
+                <w:lastRenderedPageBreak/>
                 <w:t xml:space="preserve">Bonina, C. (2005). </w:t>
               </w:r>
               <w:r>
@@ -12029,17 +12229,7 @@
                   <w:noProof/>
                   <w:lang w:val="es-ES"/>
                 </w:rPr>
-                <w:t xml:space="preserve">LAS TECNOLOGIAS DE LA INFORMACIÓN Y LAS COMUNICACIONES (TIC) EN LA RELACIÓN ADMINISTRACIÓN </w:t>
-              </w:r>
-              <w:r>
-                <w:rPr>
-                  <w:i/>
-                  <w:iCs/>
-                  <w:noProof/>
-                  <w:lang w:val="es-ES"/>
-                </w:rPr>
-                <w:lastRenderedPageBreak/>
-                <w:t>PÚBLICA-CIUDADANOS.</w:t>
+                <w:t>LAS TECNOLOGIAS DE LA INFORMACIÓN Y LAS COMUNICACIONES (TIC) EN LA RELACIÓN ADMINISTRACIÓN PÚBLICA-CIUDADANOS.</w:t>
               </w:r>
               <w:r>
                 <w:rPr>
@@ -12063,6 +12253,39 @@
                   <w:noProof/>
                   <w:lang w:val="es-ES"/>
                 </w:rPr>
+                <w:t xml:space="preserve">Carrion, H. D. (2016). </w:t>
+              </w:r>
+              <w:r>
+                <w:rPr>
+                  <w:i/>
+                  <w:iCs/>
+                  <w:noProof/>
+                  <w:lang w:val="es-ES"/>
+                </w:rPr>
+                <w:t>Análisis comparativo de la legislación y proyectos a nivel mundial sobre firmas y certificados digitales.</w:t>
+              </w:r>
+              <w:r>
+                <w:rPr>
+                  <w:noProof/>
+                  <w:lang w:val="es-ES"/>
+                </w:rPr>
+                <w:t xml:space="preserve"> Recuperado de: http://www.informatica-juridica.com/trabajos/analisis-comparativo-de-la-legislacion-y-proyectos-a-nivel-mundial-sobre-firmas-y-certificados-digitales/.</w:t>
+              </w:r>
+            </w:p>
+            <w:p>
+              <w:pPr>
+                <w:pStyle w:val="Bibliografa"/>
+                <w:ind w:left="720" w:hanging="720"/>
+                <w:rPr>
+                  <w:noProof/>
+                  <w:lang w:val="es-ES"/>
+                </w:rPr>
+              </w:pPr>
+              <w:r>
+                <w:rPr>
+                  <w:noProof/>
+                  <w:lang w:val="es-ES"/>
+                </w:rPr>
                 <w:t xml:space="preserve">Casanova, E. (1966). </w:t>
               </w:r>
               <w:r>
@@ -12096,6 +12319,39 @@
                   <w:noProof/>
                   <w:lang w:val="es-ES"/>
                 </w:rPr>
+                <w:t xml:space="preserve">Denso Wave Incorporated. (2016). </w:t>
+              </w:r>
+              <w:r>
+                <w:rPr>
+                  <w:i/>
+                  <w:iCs/>
+                  <w:noProof/>
+                  <w:lang w:val="es-ES"/>
+                </w:rPr>
+                <w:t>What is a QR Code?</w:t>
+              </w:r>
+              <w:r>
+                <w:rPr>
+                  <w:noProof/>
+                  <w:lang w:val="es-ES"/>
+                </w:rPr>
+                <w:t xml:space="preserve"> Recuperado de: http://www.denso-wave.com/qrcode/index-e.html .</w:t>
+              </w:r>
+            </w:p>
+            <w:p>
+              <w:pPr>
+                <w:pStyle w:val="Bibliografa"/>
+                <w:ind w:left="720" w:hanging="720"/>
+                <w:rPr>
+                  <w:noProof/>
+                  <w:lang w:val="es-ES"/>
+                </w:rPr>
+              </w:pPr>
+              <w:r>
+                <w:rPr>
+                  <w:noProof/>
+                  <w:lang w:val="es-ES"/>
+                </w:rPr>
                 <w:t xml:space="preserve">Díaz Rodríguez, H. E. (2018). </w:t>
               </w:r>
               <w:r>
@@ -12221,6 +12477,39 @@
                   <w:noProof/>
                   <w:lang w:val="es-ES"/>
                 </w:rPr>
+                <w:t xml:space="preserve">G. d. (2014). Plan municipal de desarrollo urbano de Nicolás Romero estado de México mayo 2014. </w:t>
+              </w:r>
+              <w:r>
+                <w:rPr>
+                  <w:i/>
+                  <w:iCs/>
+                  <w:noProof/>
+                  <w:lang w:val="es-ES"/>
+                </w:rPr>
+                <w:t>A:202/3/001/02</w:t>
+              </w:r>
+              <w:r>
+                <w:rPr>
+                  <w:noProof/>
+                  <w:lang w:val="es-ES"/>
+                </w:rPr>
+                <w:t xml:space="preserve"> (pág. 10). Recuperado de: https://legislacion.edomex.gob.mx/sites/legislacion.edomex.gob.mx/files/files/pdf/gct/2014/sep044.PDF.</w:t>
+              </w:r>
+            </w:p>
+            <w:p>
+              <w:pPr>
+                <w:pStyle w:val="Bibliografa"/>
+                <w:ind w:left="720" w:hanging="720"/>
+                <w:rPr>
+                  <w:noProof/>
+                  <w:lang w:val="es-ES"/>
+                </w:rPr>
+              </w:pPr>
+              <w:r>
+                <w:rPr>
+                  <w:noProof/>
+                  <w:lang w:val="es-ES"/>
+                </w:rPr>
                 <w:t xml:space="preserve">Gal. (2000). </w:t>
               </w:r>
               <w:r>
@@ -12287,6 +12576,7 @@
                   <w:noProof/>
                   <w:lang w:val="es-ES"/>
                 </w:rPr>
+                <w:lastRenderedPageBreak/>
                 <w:t xml:space="preserve">García, J. (1980). </w:t>
               </w:r>
               <w:r>
@@ -12452,7 +12742,6 @@
                   <w:noProof/>
                   <w:lang w:val="es-ES"/>
                 </w:rPr>
-                <w:lastRenderedPageBreak/>
                 <w:t xml:space="preserve">Johnson, D. M. (2001). </w:t>
               </w:r>
               <w:r>
@@ -12651,6 +12940,40 @@
                   <w:noProof/>
                   <w:lang w:val="es-ES"/>
                 </w:rPr>
+                <w:lastRenderedPageBreak/>
+                <w:t xml:space="preserve">Martinez, A. (Octubre 21, 2016). </w:t>
+              </w:r>
+              <w:r>
+                <w:rPr>
+                  <w:i/>
+                  <w:iCs/>
+                  <w:noProof/>
+                  <w:lang w:val="es-ES"/>
+                </w:rPr>
+                <w:t>Indicadores clave para aplicaciones móviles.</w:t>
+              </w:r>
+              <w:r>
+                <w:rPr>
+                  <w:noProof/>
+                  <w:lang w:val="es-ES"/>
+                </w:rPr>
+                <w:t xml:space="preserve"> Recuperado de: https://medium.com/@alanmartinez/https-medium-com-alanmartinez-indicadores-clave-para-aplicaciones-9287d298c20e.</w:t>
+              </w:r>
+            </w:p>
+            <w:p>
+              <w:pPr>
+                <w:pStyle w:val="Bibliografa"/>
+                <w:ind w:left="720" w:hanging="720"/>
+                <w:rPr>
+                  <w:noProof/>
+                  <w:lang w:val="es-ES"/>
+                </w:rPr>
+              </w:pPr>
+              <w:r>
+                <w:rPr>
+                  <w:noProof/>
+                  <w:lang w:val="es-ES"/>
+                </w:rPr>
                 <w:t xml:space="preserve">Menezes, A. J., Vanstone, S. A., &amp; Oorschot, P. C. (1996). </w:t>
               </w:r>
               <w:r>
@@ -12684,39 +13007,6 @@
                   <w:noProof/>
                   <w:lang w:val="es-ES"/>
                 </w:rPr>
-                <w:t xml:space="preserve">MÉXICO, G. D. (2014). PLAN MUNICIPAL DE DESARROLLO URBANO DE NICOLÁS ROMERO ESTADO DE MÉXICO MAYO 2014. </w:t>
-              </w:r>
-              <w:r>
-                <w:rPr>
-                  <w:i/>
-                  <w:iCs/>
-                  <w:noProof/>
-                  <w:lang w:val="es-ES"/>
-                </w:rPr>
-                <w:t>A:202/3/001/02</w:t>
-              </w:r>
-              <w:r>
-                <w:rPr>
-                  <w:noProof/>
-                  <w:lang w:val="es-ES"/>
-                </w:rPr>
-                <w:t xml:space="preserve"> (pág. 10). Recuperado de: https://legislacion.edomex.gob.mx/sites/legislacion.edomex.gob.mx/files/files/pdf/gct/2014/sep044.PDF.</w:t>
-              </w:r>
-            </w:p>
-            <w:p>
-              <w:pPr>
-                <w:pStyle w:val="Bibliografa"/>
-                <w:ind w:left="720" w:hanging="720"/>
-                <w:rPr>
-                  <w:noProof/>
-                  <w:lang w:val="es-ES"/>
-                </w:rPr>
-              </w:pPr>
-              <w:r>
-                <w:rPr>
-                  <w:noProof/>
-                  <w:lang w:val="es-ES"/>
-                </w:rPr>
                 <w:t xml:space="preserve">Mitsunari, S., Sakai, R., &amp; Kasahara, M. (2002). </w:t>
               </w:r>
               <w:r>
@@ -12809,8 +13099,7 @@
                   <w:noProof/>
                   <w:lang w:val="es-ES"/>
                 </w:rPr>
-                <w:lastRenderedPageBreak/>
-                <w:t xml:space="preserve">PND. (2013-2018). </w:t>
+                <w:t xml:space="preserve">Observatorio de Transparencia y Anticorrupción. (2016). </w:t>
               </w:r>
               <w:r>
                 <w:rPr>
@@ -12819,14 +13108,47 @@
                   <w:noProof/>
                   <w:lang w:val="es-ES"/>
                 </w:rPr>
-                <w:t>Eje 1. Estado de Derecho y seguridad.</w:t>
+                <w:t>Indicador Compuesto: Cultura de la Legalidad.</w:t>
               </w:r>
               <w:r>
                 <w:rPr>
                   <w:noProof/>
                   <w:lang w:val="es-ES"/>
                 </w:rPr>
-                <w:t xml:space="preserve"> Recuperado de: http://pnd.gob.mx/.</w:t>
+                <w:t xml:space="preserve"> Recuperado de: http://www.anticorrupcion.gov.co/Paginas/Indicador-Compuesto-de-Cultura-de-la-Legalidad.aspx.</w:t>
+              </w:r>
+            </w:p>
+            <w:p>
+              <w:pPr>
+                <w:pStyle w:val="Bibliografa"/>
+                <w:ind w:left="720" w:hanging="720"/>
+                <w:rPr>
+                  <w:noProof/>
+                  <w:lang w:val="es-ES"/>
+                </w:rPr>
+              </w:pPr>
+              <w:r>
+                <w:rPr>
+                  <w:noProof/>
+                  <w:lang w:val="es-ES"/>
+                </w:rPr>
+                <w:t xml:space="preserve">Poder Judicial del Estado de Guanajuato. (2012). </w:t>
+              </w:r>
+              <w:r>
+                <w:rPr>
+                  <w:i/>
+                  <w:iCs/>
+                  <w:noProof/>
+                  <w:lang w:val="es-ES"/>
+                </w:rPr>
+                <w:t>Ceremonia de atestiguamiento de la autoridad certificadora del Poder Judicial del Estado de Guanajuato.</w:t>
+              </w:r>
+              <w:r>
+                <w:rPr>
+                  <w:noProof/>
+                  <w:lang w:val="es-ES"/>
+                </w:rPr>
+                <w:t xml:space="preserve"> Recuperado de: http://fec.poderjudicial-gto.gob.mx.</w:t>
               </w:r>
             </w:p>
             <w:p>
@@ -12942,7 +13264,7 @@
                   <w:noProof/>
                   <w:lang w:val="es-ES"/>
                 </w:rPr>
-                <w:t xml:space="preserve">ROBERTO, C. (15 de Febrero de 2017). </w:t>
+                <w:t xml:space="preserve">Roasetel. (2006). </w:t>
               </w:r>
               <w:r>
                 <w:rPr>
@@ -12951,14 +13273,55 @@
                   <w:noProof/>
                   <w:lang w:val="es-ES"/>
                 </w:rPr>
-                <w:t>www.xataka.com</w:t>
+                <w:t>Utilización de la Firma Electrónica.</w:t>
               </w:r>
               <w:r>
                 <w:rPr>
                   <w:noProof/>
                   <w:lang w:val="es-ES"/>
                 </w:rPr>
-                <w:t>. Obtenido de https://www.xataka.com/aplicaciones/certificado-digital-todo-lo-que-necesitas-saber-para-solicitar-e-instalarlo-en-tu-navegador</w:t>
+                <w:t xml:space="preserve"> Recuperado de: http://www.proasetel.com/paginas/articulos/utilizacion_firma.htm.</w:t>
+              </w:r>
+            </w:p>
+            <w:p>
+              <w:pPr>
+                <w:pStyle w:val="Bibliografa"/>
+                <w:ind w:left="720" w:hanging="720"/>
+                <w:rPr>
+                  <w:noProof/>
+                  <w:lang w:val="es-ES"/>
+                </w:rPr>
+              </w:pPr>
+              <w:r>
+                <w:rPr>
+                  <w:noProof/>
+                  <w:lang w:val="es-ES"/>
+                </w:rPr>
+                <w:t xml:space="preserve">Roberto, C. (15 de Febrero de 2017). </w:t>
+              </w:r>
+              <w:r>
+                <w:rPr>
+                  <w:i/>
+                  <w:iCs/>
+                  <w:noProof/>
+                  <w:lang w:val="es-ES"/>
+                </w:rPr>
+                <w:t>Certificado digital, todo lo que necesitas saber para solicitar e instalarlo en tu navegador.</w:t>
+              </w:r>
+              <w:r>
+                <w:rPr>
+                  <w:noProof/>
+                  <w:lang w:val="es-ES"/>
+                </w:rPr>
+                <w:t xml:space="preserve"> Recuperado de: </w:t>
+              </w:r>
+              <w:r>
+                <w:rPr>
+                  <w:noProof/>
+                  <w:lang w:val="es-ES"/>
+                </w:rPr>
+                <w:lastRenderedPageBreak/>
+                <w:t>https://www.xataka.com/aplicaciones/certificado-digital-todo-lo-que-necesitas-saber-para-solicitar-e-instalarlo-en-tu-navegador.</w:t>
               </w:r>
             </w:p>
             <w:p>
@@ -13041,7 +13404,7 @@
                   <w:noProof/>
                   <w:lang w:val="es-ES"/>
                 </w:rPr>
-                <w:t xml:space="preserve">SANDOVAL ACOSTA, S. R. (2014). </w:t>
+                <w:t xml:space="preserve">Sandoval, A., &amp; Robert Stephano, S. (2014). </w:t>
               </w:r>
               <w:r>
                 <w:rPr>
@@ -13074,6 +13437,39 @@
                   <w:noProof/>
                   <w:lang w:val="es-ES"/>
                 </w:rPr>
+                <w:t xml:space="preserve">Secretaría de Hacienda y Crédito Público. (2016). </w:t>
+              </w:r>
+              <w:r>
+                <w:rPr>
+                  <w:i/>
+                  <w:iCs/>
+                  <w:noProof/>
+                  <w:lang w:val="es-ES"/>
+                </w:rPr>
+                <w:t>Validación de la Autenticidad de la opinión del cumplimiento de Obligaciones Fiscales.</w:t>
+              </w:r>
+              <w:r>
+                <w:rPr>
+                  <w:noProof/>
+                  <w:lang w:val="es-ES"/>
+                </w:rPr>
+                <w:t xml:space="preserve"> Recuperado de: http://m.sat.gob.mx/informacion_fiscal/tramites/opinion_cumplimiento/Paginas/autenticidad_opinion.aspx.</w:t>
+              </w:r>
+            </w:p>
+            <w:p>
+              <w:pPr>
+                <w:pStyle w:val="Bibliografa"/>
+                <w:ind w:left="720" w:hanging="720"/>
+                <w:rPr>
+                  <w:noProof/>
+                  <w:lang w:val="es-ES"/>
+                </w:rPr>
+              </w:pPr>
+              <w:r>
+                <w:rPr>
+                  <w:noProof/>
+                  <w:lang w:val="es-ES"/>
+                </w:rPr>
                 <w:t xml:space="preserve">Sour Vargas, L. (2017). </w:t>
               </w:r>
               <w:r>
@@ -13107,6 +13503,72 @@
                   <w:noProof/>
                   <w:lang w:val="es-ES"/>
                 </w:rPr>
+                <w:t xml:space="preserve">Subsecretaría de Desarrollo Municipal. (2017). </w:t>
+              </w:r>
+              <w:r>
+                <w:rPr>
+                  <w:i/>
+                  <w:iCs/>
+                  <w:noProof/>
+                  <w:lang w:val="es-ES"/>
+                </w:rPr>
+                <w:t>Desarrollo de TIC's.</w:t>
+              </w:r>
+              <w:r>
+                <w:rPr>
+                  <w:noProof/>
+                  <w:lang w:val="es-ES"/>
+                </w:rPr>
+                <w:t xml:space="preserve"> Estado de México: Recuperado de: http://ssdm.edomex.gob.mx/desarrollo_tics.</w:t>
+              </w:r>
+            </w:p>
+            <w:p>
+              <w:pPr>
+                <w:pStyle w:val="Bibliografa"/>
+                <w:ind w:left="720" w:hanging="720"/>
+                <w:rPr>
+                  <w:noProof/>
+                  <w:lang w:val="es-ES"/>
+                </w:rPr>
+              </w:pPr>
+              <w:r>
+                <w:rPr>
+                  <w:noProof/>
+                  <w:lang w:val="es-ES"/>
+                </w:rPr>
+                <w:t xml:space="preserve">Tecnología Fácil . (2014). </w:t>
+              </w:r>
+              <w:r>
+                <w:rPr>
+                  <w:i/>
+                  <w:iCs/>
+                  <w:noProof/>
+                  <w:lang w:val="es-ES"/>
+                </w:rPr>
+                <w:t>¿QUÉ ES OPEN SOURCE?</w:t>
+              </w:r>
+              <w:r>
+                <w:rPr>
+                  <w:noProof/>
+                  <w:lang w:val="es-ES"/>
+                </w:rPr>
+                <w:t xml:space="preserve"> Reguperado de: https://tecnologia-facil.com/que-es/que-es-open-source/.</w:t>
+              </w:r>
+            </w:p>
+            <w:p>
+              <w:pPr>
+                <w:pStyle w:val="Bibliografa"/>
+                <w:ind w:left="720" w:hanging="720"/>
+                <w:rPr>
+                  <w:noProof/>
+                  <w:lang w:val="es-ES"/>
+                </w:rPr>
+              </w:pPr>
+              <w:r>
+                <w:rPr>
+                  <w:noProof/>
+                  <w:lang w:val="es-ES"/>
+                </w:rPr>
                 <w:t xml:space="preserve">Temesio, S. (2013). </w:t>
               </w:r>
               <w:r>
@@ -13140,6 +13602,73 @@
                   <w:noProof/>
                   <w:lang w:val="es-ES"/>
                 </w:rPr>
+                <w:t xml:space="preserve">Turning, D. (2014). </w:t>
+              </w:r>
+              <w:r>
+                <w:rPr>
+                  <w:i/>
+                  <w:iCs/>
+                  <w:noProof/>
+                  <w:lang w:val="es-ES"/>
+                </w:rPr>
+                <w:t>Breve historia de la criptografía.</w:t>
+              </w:r>
+              <w:r>
+                <w:rPr>
+                  <w:noProof/>
+                  <w:lang w:val="es-ES"/>
+                </w:rPr>
+                <w:t xml:space="preserve"> Recuperado de: https://www.eldiario.es/turing/criptografia/Breve-historia-criptografia_0_261773822.html.</w:t>
+              </w:r>
+            </w:p>
+            <w:p>
+              <w:pPr>
+                <w:pStyle w:val="Bibliografa"/>
+                <w:ind w:left="720" w:hanging="720"/>
+                <w:rPr>
+                  <w:noProof/>
+                  <w:lang w:val="es-ES"/>
+                </w:rPr>
+              </w:pPr>
+              <w:r>
+                <w:rPr>
+                  <w:noProof/>
+                  <w:lang w:val="es-ES"/>
+                </w:rPr>
+                <w:t xml:space="preserve">Unitag. (2018). </w:t>
+              </w:r>
+              <w:r>
+                <w:rPr>
+                  <w:i/>
+                  <w:iCs/>
+                  <w:noProof/>
+                  <w:lang w:val="es-ES"/>
+                </w:rPr>
+                <w:t>¿Qué es un código QR?</w:t>
+              </w:r>
+              <w:r>
+                <w:rPr>
+                  <w:noProof/>
+                  <w:lang w:val="es-ES"/>
+                </w:rPr>
+                <w:t xml:space="preserve"> Recuperado de: https://www.unitag.io/es/qrcode/what-is-a-qrcode.</w:t>
+              </w:r>
+            </w:p>
+            <w:p>
+              <w:pPr>
+                <w:pStyle w:val="Bibliografa"/>
+                <w:ind w:left="720" w:hanging="720"/>
+                <w:rPr>
+                  <w:noProof/>
+                  <w:lang w:val="es-ES"/>
+                </w:rPr>
+              </w:pPr>
+              <w:r>
+                <w:rPr>
+                  <w:noProof/>
+                  <w:lang w:val="es-ES"/>
+                </w:rPr>
+                <w:lastRenderedPageBreak/>
                 <w:t xml:space="preserve">Urrutia, E. R. (2004). </w:t>
               </w:r>
               <w:r>
@@ -13173,7 +13702,6 @@
                   <w:noProof/>
                   <w:lang w:val="es-ES"/>
                 </w:rPr>
-                <w:lastRenderedPageBreak/>
                 <w:t xml:space="preserve">Villoria, M. A. (2013). </w:t>
               </w:r>
               <w:r>
@@ -13296,6 +13824,7 @@
         <w:docPartUnique/>
       </w:docPartObj>
     </w:sdtPr>
+    <w:sdtEndPr/>
     <w:sdtContent>
       <w:p>
         <w:pPr>
@@ -13316,7 +13845,7 @@
             <w:noProof/>
             <w:lang w:val="es-ES"/>
           </w:rPr>
-          <w:t>36</w:t>
+          <w:t>2</w:t>
         </w:r>
         <w:r>
           <w:fldChar w:fldCharType="end"/>
@@ -13373,6 +13902,7 @@
           <w:id w:val="-181054223"/>
           <w:citation/>
         </w:sdtPr>
+        <w:sdtEndPr/>
         <w:sdtContent>
           <w:r>
             <w:fldChar w:fldCharType="begin"/>
@@ -13415,6 +13945,7 @@
           <w:id w:val="1815830402"/>
           <w:citation/>
         </w:sdtPr>
+        <w:sdtEndPr/>
         <w:sdtContent>
           <w:r>
             <w:fldChar w:fldCharType="begin"/>
@@ -13457,6 +13988,7 @@
           <w:id w:val="-341009078"/>
           <w:citation/>
         </w:sdtPr>
+        <w:sdtEndPr/>
         <w:sdtContent>
           <w:r>
             <w:fldChar w:fldCharType="begin"/>
@@ -13504,6 +14036,7 @@
           <w:id w:val="-259919869"/>
           <w:citation/>
         </w:sdtPr>
+        <w:sdtEndPr/>
         <w:sdtContent>
           <w:r>
             <w:fldChar w:fldCharType="begin"/>
@@ -13546,6 +14079,7 @@
           <w:id w:val="-1018610265"/>
           <w:citation/>
         </w:sdtPr>
+        <w:sdtEndPr/>
         <w:sdtContent>
           <w:r>
             <w:fldChar w:fldCharType="begin"/>
@@ -13588,6 +14122,7 @@
           <w:id w:val="-559085378"/>
           <w:citation/>
         </w:sdtPr>
+        <w:sdtEndPr/>
         <w:sdtContent>
           <w:r>
             <w:fldChar w:fldCharType="begin"/>
@@ -13635,6 +14170,7 @@
           <w:id w:val="-383096771"/>
           <w:citation/>
         </w:sdtPr>
+        <w:sdtEndPr/>
         <w:sdtContent>
           <w:r>
             <w:fldChar w:fldCharType="begin"/>
@@ -13677,6 +14213,7 @@
           <w:id w:val="-1243255168"/>
           <w:citation/>
         </w:sdtPr>
+        <w:sdtEndPr/>
         <w:sdtContent>
           <w:r>
             <w:fldChar w:fldCharType="begin"/>
@@ -13724,6 +14261,7 @@
           <w:id w:val="-1606645439"/>
           <w:citation/>
         </w:sdtPr>
+        <w:sdtEndPr/>
         <w:sdtContent>
           <w:r>
             <w:fldChar w:fldCharType="begin"/>
@@ -13766,6 +14304,7 @@
           <w:id w:val="-1081978023"/>
           <w:citation/>
         </w:sdtPr>
+        <w:sdtEndPr/>
         <w:sdtContent>
           <w:r>
             <w:fldChar w:fldCharType="begin"/>
@@ -13813,6 +14352,7 @@
           <w:id w:val="-2057611727"/>
           <w:citation/>
         </w:sdtPr>
+        <w:sdtEndPr/>
         <w:sdtContent>
           <w:r>
             <w:fldChar w:fldCharType="begin"/>
@@ -13860,6 +14400,7 @@
           <w:id w:val="1283307576"/>
           <w:citation/>
         </w:sdtPr>
+        <w:sdtEndPr/>
         <w:sdtContent>
           <w:r>
             <w:fldChar w:fldCharType="begin"/>
@@ -13913,6 +14454,7 @@
           <w:id w:val="-838235641"/>
           <w:citation/>
         </w:sdtPr>
+        <w:sdtEndPr/>
         <w:sdtContent>
           <w:r>
             <w:rPr>
@@ -13978,6 +14520,7 @@
           <w:id w:val="-566416782"/>
           <w:citation/>
         </w:sdtPr>
+        <w:sdtEndPr/>
         <w:sdtContent>
           <w:r>
             <w:rPr>
@@ -14034,6 +14577,7 @@
           <w:id w:val="-179433433"/>
           <w:citation/>
         </w:sdtPr>
+        <w:sdtEndPr/>
         <w:sdtContent>
           <w:r>
             <w:fldChar w:fldCharType="begin"/>
@@ -14081,6 +14625,7 @@
           <w:id w:val="659510816"/>
           <w:citation/>
         </w:sdtPr>
+        <w:sdtEndPr/>
         <w:sdtContent>
           <w:r>
             <w:fldChar w:fldCharType="begin"/>
@@ -14128,6 +14673,7 @@
           <w:id w:val="1836648396"/>
           <w:citation/>
         </w:sdtPr>
+        <w:sdtEndPr/>
         <w:sdtContent>
           <w:r>
             <w:fldChar w:fldCharType="begin"/>
@@ -14170,6 +14716,7 @@
           <w:id w:val="993063798"/>
           <w:citation/>
         </w:sdtPr>
+        <w:sdtEndPr/>
         <w:sdtContent>
           <w:r>
             <w:fldChar w:fldCharType="begin"/>
@@ -14191,8 +14738,6 @@
           </w:r>
         </w:sdtContent>
       </w:sdt>
-      <w:bookmarkStart w:id="42" w:name="_GoBack"/>
-      <w:bookmarkEnd w:id="42"/>
     </w:p>
   </w:footnote>
 </w:footnotes>
@@ -18850,7 +19395,7 @@
 </file>
 
 <file path=customXml/itemProps1.xml><?xml version="1.0" encoding="utf-8"?>
-<ds:datastoreItem xmlns:ds="http://schemas.openxmlformats.org/officeDocument/2006/customXml" ds:itemID="{0CD20F55-37B2-496F-A8CF-6018E8B6DAAF}">
+<ds:datastoreItem xmlns:ds="http://schemas.openxmlformats.org/officeDocument/2006/customXml" ds:itemID="{6FF83D7B-BE2B-45B8-93F1-A62E985EFF87}">
   <ds:schemaRefs>
     <ds:schemaRef ds:uri="http://schemas.openxmlformats.org/officeDocument/2006/bibliography"/>
   </ds:schemaRefs>

</xml_diff>